<commit_message>
Add more complex CEP rule
</commit_message>
<xml_diff>
--- a/Sistemi_bazirani_na_znanju.docx
+++ b/Sistemi_bazirani_na_znanju.docx
@@ -70,7 +70,7 @@
         <w:keepLines w:val="false"/>
         <w:numPr>
           <w:ilvl w:val="0"/>
-          <w:numId w:val="14"/>
+          <w:numId w:val="13"/>
         </w:numPr>
         <w:spacing w:lineRule="auto" w:line="240" w:before="280" w:after="0"/>
         <w:ind w:left="720" w:right="1440" w:hanging="360"/>
@@ -93,7 +93,7 @@
         <w:keepLines w:val="false"/>
         <w:numPr>
           <w:ilvl w:val="0"/>
-          <w:numId w:val="14"/>
+          <w:numId w:val="13"/>
         </w:numPr>
         <w:spacing w:lineRule="auto" w:line="240" w:before="0" w:after="20"/>
         <w:ind w:left="720" w:right="1440" w:hanging="360"/>
@@ -507,7 +507,7 @@
         <w:keepLines w:val="false"/>
         <w:numPr>
           <w:ilvl w:val="0"/>
-          <w:numId w:val="13"/>
+          <w:numId w:val="12"/>
         </w:numPr>
         <w:spacing w:lineRule="auto" w:line="240" w:before="280" w:after="0"/>
         <w:ind w:left="720" w:right="720" w:hanging="360"/>
@@ -539,7 +539,7 @@
         <w:keepLines w:val="false"/>
         <w:numPr>
           <w:ilvl w:val="0"/>
-          <w:numId w:val="13"/>
+          <w:numId w:val="12"/>
         </w:numPr>
         <w:spacing w:lineRule="auto" w:line="240" w:before="0" w:after="0"/>
         <w:ind w:left="720" w:right="720" w:hanging="360"/>
@@ -571,7 +571,7 @@
         <w:keepLines w:val="false"/>
         <w:numPr>
           <w:ilvl w:val="0"/>
-          <w:numId w:val="13"/>
+          <w:numId w:val="12"/>
         </w:numPr>
         <w:spacing w:lineRule="auto" w:line="240" w:before="0" w:after="0"/>
         <w:ind w:left="720" w:right="720" w:hanging="360"/>
@@ -603,7 +603,7 @@
         <w:keepLines w:val="false"/>
         <w:numPr>
           <w:ilvl w:val="0"/>
-          <w:numId w:val="13"/>
+          <w:numId w:val="12"/>
         </w:numPr>
         <w:spacing w:lineRule="auto" w:line="240" w:before="0" w:after="0"/>
         <w:ind w:left="720" w:right="720" w:hanging="360"/>
@@ -635,7 +635,7 @@
         <w:keepLines w:val="false"/>
         <w:numPr>
           <w:ilvl w:val="0"/>
-          <w:numId w:val="13"/>
+          <w:numId w:val="12"/>
         </w:numPr>
         <w:spacing w:lineRule="auto" w:line="240" w:before="0" w:after="0"/>
         <w:ind w:left="720" w:right="720" w:hanging="360"/>
@@ -667,7 +667,7 @@
         <w:keepLines w:val="false"/>
         <w:numPr>
           <w:ilvl w:val="0"/>
-          <w:numId w:val="13"/>
+          <w:numId w:val="12"/>
         </w:numPr>
         <w:spacing w:lineRule="auto" w:line="240" w:before="0" w:after="0"/>
         <w:ind w:left="720" w:right="720" w:hanging="360"/>
@@ -699,7 +699,7 @@
         <w:keepLines w:val="false"/>
         <w:numPr>
           <w:ilvl w:val="0"/>
-          <w:numId w:val="13"/>
+          <w:numId w:val="12"/>
         </w:numPr>
         <w:spacing w:lineRule="auto" w:line="240" w:before="0" w:after="0"/>
         <w:ind w:left="720" w:right="720" w:hanging="360"/>
@@ -731,7 +731,7 @@
         <w:keepLines w:val="false"/>
         <w:numPr>
           <w:ilvl w:val="0"/>
-          <w:numId w:val="13"/>
+          <w:numId w:val="12"/>
         </w:numPr>
         <w:spacing w:lineRule="auto" w:line="240" w:before="0" w:after="0"/>
         <w:ind w:left="720" w:right="720" w:hanging="360"/>
@@ -763,7 +763,7 @@
         <w:keepLines w:val="false"/>
         <w:numPr>
           <w:ilvl w:val="0"/>
-          <w:numId w:val="13"/>
+          <w:numId w:val="12"/>
         </w:numPr>
         <w:spacing w:lineRule="auto" w:line="240" w:before="0" w:after="0"/>
         <w:ind w:left="720" w:right="720" w:hanging="360"/>
@@ -795,7 +795,7 @@
         <w:keepLines w:val="false"/>
         <w:numPr>
           <w:ilvl w:val="0"/>
-          <w:numId w:val="13"/>
+          <w:numId w:val="12"/>
         </w:numPr>
         <w:spacing w:lineRule="auto" w:line="240" w:before="0" w:after="0"/>
         <w:ind w:left="720" w:right="720" w:hanging="360"/>
@@ -827,7 +827,7 @@
         <w:keepLines w:val="false"/>
         <w:numPr>
           <w:ilvl w:val="0"/>
-          <w:numId w:val="13"/>
+          <w:numId w:val="12"/>
         </w:numPr>
         <w:spacing w:lineRule="auto" w:line="240" w:before="0" w:after="20"/>
         <w:ind w:left="720" w:right="720" w:hanging="360"/>
@@ -1037,6 +1037,38 @@
         <w:keepLines w:val="false"/>
         <w:numPr>
           <w:ilvl w:val="0"/>
+          <w:numId w:val="9"/>
+        </w:numPr>
+        <w:spacing w:lineRule="auto" w:line="240" w:before="280" w:after="20"/>
+        <w:ind w:left="720" w:right="720" w:hanging="360"/>
+        <w:contextualSpacing/>
+        <w:jc w:val="left"/>
+        <w:rPr>
+          <w:rFonts w:ascii="Times New Roman" w:hAnsi="Times New Roman" w:eastAsia="Times New Roman" w:cs="Times New Roman"/>
+          <w:color w:val="000000"/>
+          <w:sz w:val="22"/>
+          <w:szCs w:val="22"/>
+          <w:lang w:val="en-US"/>
+        </w:rPr>
+      </w:pPr>
+      <w:r>
+        <w:rPr>
+          <w:rFonts w:eastAsia="Times New Roman" w:cs="Times New Roman" w:ascii="Times New Roman" w:hAnsi="Times New Roman"/>
+          <w:color w:val="000000"/>
+          <w:sz w:val="22"/>
+          <w:szCs w:val="22"/>
+          <w:lang w:val="en-US"/>
+        </w:rPr>
+        <w:t xml:space="preserve">Ako korisnik voli aktivnosti na otvorenom, preporuči planinarenje, biciklizam, piknik. </w:t>
+      </w:r>
+    </w:p>
+    <w:p>
+      <w:pPr>
+        <w:pStyle w:val="ListParagraph"/>
+        <w:keepNext w:val="false"/>
+        <w:keepLines w:val="false"/>
+        <w:numPr>
+          <w:ilvl w:val="0"/>
           <w:numId w:val="10"/>
         </w:numPr>
         <w:spacing w:lineRule="auto" w:line="240" w:before="280" w:after="20"/>
@@ -1059,71 +1091,7 @@
           <w:szCs w:val="22"/>
           <w:lang w:val="en-US"/>
         </w:rPr>
-        <w:t xml:space="preserve">Ako korisnik voli aktivnosti na otvorenom, preporuči planinarenje, biciklizam, piknik. </w:t>
-      </w:r>
-    </w:p>
-    <w:p>
-      <w:pPr>
-        <w:pStyle w:val="ListParagraph"/>
-        <w:keepNext w:val="false"/>
-        <w:keepLines w:val="false"/>
-        <w:numPr>
-          <w:ilvl w:val="0"/>
-          <w:numId w:val="11"/>
-        </w:numPr>
-        <w:spacing w:lineRule="auto" w:line="240" w:before="280" w:after="20"/>
-        <w:ind w:left="720" w:right="720" w:hanging="360"/>
-        <w:contextualSpacing/>
-        <w:jc w:val="left"/>
-        <w:rPr>
-          <w:rFonts w:ascii="Times New Roman" w:hAnsi="Times New Roman" w:eastAsia="Times New Roman" w:cs="Times New Roman"/>
-          <w:color w:val="000000"/>
-          <w:sz w:val="22"/>
-          <w:szCs w:val="22"/>
-          <w:lang w:val="en-US"/>
-        </w:rPr>
-      </w:pPr>
-      <w:r>
-        <w:rPr>
-          <w:rFonts w:eastAsia="Times New Roman" w:cs="Times New Roman" w:ascii="Times New Roman" w:hAnsi="Times New Roman"/>
-          <w:color w:val="000000"/>
-          <w:sz w:val="22"/>
-          <w:szCs w:val="22"/>
-          <w:lang w:val="en-US"/>
-        </w:rPr>
         <w:t>Ako korisnik preferira kulturne aktivnosti, preporuči posetu muzeju, galeriji ili koncertu.</w:t>
-      </w:r>
-    </w:p>
-    <w:p>
-      <w:pPr>
-        <w:pStyle w:val="ListParagraph"/>
-        <w:keepNext w:val="false"/>
-        <w:keepLines w:val="false"/>
-        <w:numPr>
-          <w:ilvl w:val="0"/>
-          <w:numId w:val="9"/>
-        </w:numPr>
-        <w:spacing w:lineRule="auto" w:line="240" w:before="280" w:after="20"/>
-        <w:ind w:left="720" w:right="720" w:hanging="360"/>
-        <w:contextualSpacing/>
-        <w:jc w:val="left"/>
-        <w:rPr>
-          <w:rFonts w:ascii="Times New Roman" w:hAnsi="Times New Roman" w:eastAsia="Times New Roman" w:cs="Times New Roman"/>
-          <w:color w:val="000000"/>
-          <w:sz w:val="22"/>
-          <w:szCs w:val="22"/>
-          <w:lang w:val="sr-Latn-RS"/>
-        </w:rPr>
-      </w:pPr>
-      <w:r>
-        <w:rPr>
-          <w:rFonts w:eastAsia="Times New Roman" w:cs="Times New Roman" w:ascii="Times New Roman" w:hAnsi="Times New Roman"/>
-          <w:color w:val="000000"/>
-          <w:sz w:val="22"/>
-          <w:szCs w:val="22"/>
-          <w:lang w:val="sr-Latn-RS"/>
-        </w:rPr>
-        <w:t>Ako korisnik traži zabavu za celu porodicu, preporuči posetu zoološkom vrtu, akvarijumu ili tematskom parku.</w:t>
       </w:r>
     </w:p>
     <w:p>
@@ -1144,18 +1112,18 @@
           <w:color w:val="000000"/>
           <w:sz w:val="22"/>
           <w:szCs w:val="22"/>
-          <w:lang w:val="en-US"/>
-        </w:rPr>
-      </w:pPr>
-      <w:r>
-        <w:rPr>
-          <w:rFonts w:eastAsia="Times New Roman" w:cs="Times New Roman" w:ascii="Times New Roman" w:hAnsi="Times New Roman"/>
-          <w:color w:val="000000"/>
-          <w:sz w:val="22"/>
-          <w:szCs w:val="22"/>
-          <w:lang w:val="en-US"/>
-        </w:rPr>
-        <w:t>Ako korisnik voli sportske događaje, preporuči posetu košarkaškoj utakmici, fudbalskom meču ili boks meču.</w:t>
+          <w:lang w:val="sr-Latn-RS"/>
+        </w:rPr>
+      </w:pPr>
+      <w:r>
+        <w:rPr>
+          <w:rFonts w:eastAsia="Times New Roman" w:cs="Times New Roman" w:ascii="Times New Roman" w:hAnsi="Times New Roman"/>
+          <w:color w:val="000000"/>
+          <w:sz w:val="22"/>
+          <w:szCs w:val="22"/>
+          <w:lang w:val="sr-Latn-RS"/>
+        </w:rPr>
+        <w:t>Ako korisnik traži zabavu za celu porodicu, preporuči posetu zoološkom vrtu, akvarijumu ili tematskom parku.</w:t>
       </w:r>
     </w:p>
     <w:p>
@@ -1167,6 +1135,38 @@
           <w:ilvl w:val="0"/>
           <w:numId w:val="7"/>
         </w:numPr>
+        <w:spacing w:lineRule="auto" w:line="240" w:before="280" w:after="20"/>
+        <w:ind w:left="720" w:right="720" w:hanging="360"/>
+        <w:contextualSpacing/>
+        <w:jc w:val="left"/>
+        <w:rPr>
+          <w:rFonts w:ascii="Times New Roman" w:hAnsi="Times New Roman" w:eastAsia="Times New Roman" w:cs="Times New Roman"/>
+          <w:color w:val="000000"/>
+          <w:sz w:val="22"/>
+          <w:szCs w:val="22"/>
+          <w:lang w:val="en-US"/>
+        </w:rPr>
+      </w:pPr>
+      <w:r>
+        <w:rPr>
+          <w:rFonts w:eastAsia="Times New Roman" w:cs="Times New Roman" w:ascii="Times New Roman" w:hAnsi="Times New Roman"/>
+          <w:color w:val="000000"/>
+          <w:sz w:val="22"/>
+          <w:szCs w:val="22"/>
+          <w:lang w:val="en-US"/>
+        </w:rPr>
+        <w:t>Ako korisnik voli sportske događaje, preporuči posetu košarkaškoj utakmici, fudbalskom meču ili boks meču.</w:t>
+      </w:r>
+    </w:p>
+    <w:p>
+      <w:pPr>
+        <w:pStyle w:val="ListParagraph"/>
+        <w:keepNext w:val="false"/>
+        <w:keepLines w:val="false"/>
+        <w:numPr>
+          <w:ilvl w:val="0"/>
+          <w:numId w:val="6"/>
+        </w:numPr>
         <w:spacing w:lineRule="auto" w:line="240" w:before="280" w:after="0"/>
         <w:ind w:left="720" w:right="720" w:hanging="360"/>
         <w:contextualSpacing/>
@@ -1197,7 +1197,7 @@
         <w:keepLines w:val="false"/>
         <w:numPr>
           <w:ilvl w:val="0"/>
-          <w:numId w:val="7"/>
+          <w:numId w:val="6"/>
         </w:numPr>
         <w:spacing w:lineRule="auto" w:line="240" w:before="0" w:after="0"/>
         <w:ind w:left="720" w:right="720" w:hanging="360"/>
@@ -1227,7 +1227,7 @@
         <w:pStyle w:val="ListParagraph"/>
         <w:numPr>
           <w:ilvl w:val="0"/>
-          <w:numId w:val="7"/>
+          <w:numId w:val="6"/>
         </w:numPr>
         <w:spacing w:lineRule="auto" w:line="240" w:before="0" w:after="0"/>
         <w:ind w:left="720" w:right="720" w:hanging="360"/>
@@ -1257,7 +1257,7 @@
         <w:pStyle w:val="ListParagraph"/>
         <w:numPr>
           <w:ilvl w:val="0"/>
-          <w:numId w:val="7"/>
+          <w:numId w:val="6"/>
         </w:numPr>
         <w:spacing w:lineRule="auto" w:line="240" w:before="0" w:after="0"/>
         <w:ind w:left="720" w:right="720" w:hanging="360"/>
@@ -1287,7 +1287,7 @@
         <w:pStyle w:val="ListParagraph"/>
         <w:numPr>
           <w:ilvl w:val="0"/>
-          <w:numId w:val="7"/>
+          <w:numId w:val="6"/>
         </w:numPr>
         <w:spacing w:lineRule="auto" w:line="240" w:before="0" w:after="0"/>
         <w:ind w:left="720" w:right="720" w:hanging="360"/>
@@ -1317,7 +1317,7 @@
         <w:pStyle w:val="ListParagraph"/>
         <w:numPr>
           <w:ilvl w:val="0"/>
-          <w:numId w:val="7"/>
+          <w:numId w:val="6"/>
         </w:numPr>
         <w:spacing w:lineRule="auto" w:line="240" w:before="0" w:after="20"/>
         <w:ind w:left="720" w:right="720" w:hanging="360"/>
@@ -1380,7 +1380,7 @@
         <w:keepLines w:val="false"/>
         <w:numPr>
           <w:ilvl w:val="0"/>
-          <w:numId w:val="12"/>
+          <w:numId w:val="11"/>
         </w:numPr>
         <w:bidi w:val="0"/>
         <w:spacing w:lineRule="auto" w:line="240" w:before="280" w:after="0"/>
@@ -1413,7 +1413,7 @@
         <w:keepLines w:val="false"/>
         <w:numPr>
           <w:ilvl w:val="0"/>
-          <w:numId w:val="12"/>
+          <w:numId w:val="11"/>
         </w:numPr>
         <w:bidi w:val="0"/>
         <w:spacing w:lineRule="auto" w:line="240" w:before="0" w:after="0"/>
@@ -1446,7 +1446,7 @@
         <w:keepLines w:val="false"/>
         <w:numPr>
           <w:ilvl w:val="0"/>
-          <w:numId w:val="12"/>
+          <w:numId w:val="11"/>
         </w:numPr>
         <w:bidi w:val="0"/>
         <w:spacing w:lineRule="auto" w:line="240" w:before="0" w:after="20"/>
@@ -1504,7 +1504,7 @@
         <w:pStyle w:val="Normal"/>
         <w:numPr>
           <w:ilvl w:val="0"/>
-          <w:numId w:val="15"/>
+          <w:numId w:val="14"/>
         </w:numPr>
         <w:spacing w:lineRule="auto" w:line="240" w:before="285" w:after="0"/>
         <w:jc w:val="left"/>
@@ -1528,7 +1528,7 @@
         <w:pStyle w:val="Normal"/>
         <w:numPr>
           <w:ilvl w:val="0"/>
-          <w:numId w:val="15"/>
+          <w:numId w:val="14"/>
         </w:numPr>
         <w:spacing w:lineRule="auto" w:line="240" w:before="285" w:after="0"/>
         <w:jc w:val="left"/>
@@ -1552,7 +1552,7 @@
         <w:pStyle w:val="Normal"/>
         <w:numPr>
           <w:ilvl w:val="0"/>
-          <w:numId w:val="15"/>
+          <w:numId w:val="14"/>
         </w:numPr>
         <w:spacing w:lineRule="auto" w:line="240" w:before="285" w:after="285"/>
         <w:jc w:val="left"/>
@@ -1636,10 +1636,10 @@
         <w:keepLines w:val="false"/>
         <w:numPr>
           <w:ilvl w:val="0"/>
-          <w:numId w:val="6"/>
+          <w:numId w:val="5"/>
         </w:numPr>
         <w:bidi w:val="0"/>
-        <w:spacing w:lineRule="auto" w:line="240" w:before="280" w:after="20"/>
+        <w:spacing w:lineRule="auto" w:line="240" w:before="280" w:after="57"/>
         <w:ind w:left="720" w:right="720" w:hanging="360"/>
         <w:contextualSpacing/>
         <w:jc w:val="left"/>
@@ -1667,6 +1667,313 @@
         <w:pStyle w:val="ListParagraph"/>
         <w:keepNext w:val="false"/>
         <w:keepLines w:val="false"/>
+        <w:numPr>
+          <w:ilvl w:val="0"/>
+          <w:numId w:val="4"/>
+        </w:numPr>
+        <w:bidi w:val="0"/>
+        <w:spacing w:lineRule="auto" w:line="240" w:before="280" w:after="57"/>
+        <w:ind w:left="720" w:right="720" w:hanging="360"/>
+        <w:contextualSpacing/>
+        <w:jc w:val="left"/>
+        <w:rPr/>
+      </w:pPr>
+      <w:r>
+        <w:rPr>
+          <w:rFonts w:eastAsia="Times New Roman" w:cs="Times New Roman" w:ascii="Times New Roman" w:hAnsi="Times New Roman"/>
+          <w:color w:val="000000"/>
+          <w:sz w:val="22"/>
+          <w:szCs w:val="22"/>
+          <w:lang w:val="en-US"/>
+        </w:rPr>
+        <w:t>Ako je u periodu od 1h kupljeno više od 50% karata I broj posetilaca je manji od 2000</w:t>
+      </w:r>
+    </w:p>
+    <w:p>
+      <w:pPr>
+        <w:pStyle w:val="ListParagraph"/>
+        <w:keepNext w:val="false"/>
+        <w:keepLines w:val="false"/>
+        <w:numPr>
+          <w:ilvl w:val="0"/>
+          <w:numId w:val="3"/>
+        </w:numPr>
+        <w:bidi w:val="0"/>
+        <w:spacing w:lineRule="auto" w:line="240" w:before="280" w:after="57"/>
+        <w:ind w:left="720" w:right="720" w:hanging="360"/>
+        <w:contextualSpacing/>
+        <w:jc w:val="left"/>
+        <w:rPr/>
+      </w:pPr>
+      <w:r>
+        <w:rPr>
+          <w:rFonts w:eastAsia="Times New Roman" w:cs="Times New Roman" w:ascii="Times New Roman" w:hAnsi="Times New Roman"/>
+          <w:color w:val="000000"/>
+          <w:sz w:val="22"/>
+          <w:szCs w:val="22"/>
+          <w:lang w:val="sr-Latn-RS"/>
+        </w:rPr>
+        <w:t>Ako je u periodu od 1h otkazano više od 20% karata</w:t>
+      </w:r>
+    </w:p>
+    <w:p>
+      <w:pPr>
+        <w:pStyle w:val="ListParagraph"/>
+        <w:numPr>
+          <w:ilvl w:val="0"/>
+          <w:numId w:val="3"/>
+        </w:numPr>
+        <w:bidi w:val="0"/>
+        <w:spacing w:lineRule="auto" w:line="240" w:before="280" w:after="57"/>
+        <w:ind w:left="720" w:right="720" w:hanging="360"/>
+        <w:contextualSpacing/>
+        <w:jc w:val="left"/>
+        <w:rPr/>
+      </w:pPr>
+      <w:r>
+        <w:rPr>
+          <w:rFonts w:eastAsia="Times New Roman" w:cs="Times New Roman" w:ascii="Times New Roman" w:hAnsi="Times New Roman"/>
+          <w:color w:val="000000"/>
+          <w:sz w:val="22"/>
+          <w:szCs w:val="22"/>
+          <w:lang w:val="sr-Latn-RS"/>
+        </w:rPr>
+        <w:t>Ako je organizator u periodu od 3 dana pre pocetka event-a izmenio event 5 puta</w:t>
+      </w:r>
+    </w:p>
+    <w:p>
+      <w:pPr>
+        <w:pStyle w:val="Normal"/>
+        <w:keepNext w:val="false"/>
+        <w:keepLines w:val="false"/>
+        <w:bidi w:val="0"/>
+        <w:spacing w:lineRule="auto" w:line="240" w:before="280" w:after="20"/>
+        <w:ind w:left="0" w:right="720" w:hanging="0"/>
+        <w:jc w:val="left"/>
+        <w:rPr/>
+      </w:pPr>
+      <w:r>
+        <w:rPr>
+          <w:rFonts w:eastAsia="Times New Roman" w:cs="Times New Roman" w:ascii="Times New Roman" w:hAnsi="Times New Roman"/>
+          <w:color w:val="000000"/>
+          <w:sz w:val="22"/>
+          <w:szCs w:val="22"/>
+          <w:lang w:val="sr-Latn-RS"/>
+        </w:rPr>
+        <w:t>Otkazati event i poslati mail korisnicima sa porukom da je event otkazan</w:t>
+      </w:r>
+    </w:p>
+    <w:p>
+      <w:pPr>
+        <w:pStyle w:val="Normal"/>
+        <w:keepNext w:val="false"/>
+        <w:keepLines w:val="false"/>
+        <w:bidi w:val="0"/>
+        <w:spacing w:lineRule="auto" w:line="240" w:before="280" w:after="20"/>
+        <w:ind w:left="0" w:right="720" w:hanging="0"/>
+        <w:jc w:val="left"/>
+        <w:rPr>
+          <w:rFonts w:ascii="Times New Roman" w:hAnsi="Times New Roman" w:eastAsia="Times New Roman" w:cs="Times New Roman"/>
+          <w:color w:val="000000"/>
+          <w:sz w:val="22"/>
+          <w:szCs w:val="22"/>
+          <w:lang w:val="sr-Latn-RS"/>
+        </w:rPr>
+      </w:pPr>
+      <w:r>
+        <w:rPr>
+          <w:rFonts w:eastAsia="Times New Roman" w:cs="Times New Roman" w:ascii="Times New Roman" w:hAnsi="Times New Roman"/>
+          <w:color w:val="000000"/>
+          <w:sz w:val="22"/>
+          <w:szCs w:val="22"/>
+          <w:lang w:val="sr-Latn-RS"/>
+        </w:rPr>
+        <w:t>Pravilo 2:</w:t>
+      </w:r>
+    </w:p>
+    <w:p>
+      <w:pPr>
+        <w:pStyle w:val="ListParagraph"/>
+        <w:keepNext w:val="false"/>
+        <w:keepLines w:val="false"/>
+        <w:numPr>
+          <w:ilvl w:val="0"/>
+          <w:numId w:val="5"/>
+        </w:numPr>
+        <w:bidi w:val="0"/>
+        <w:spacing w:lineRule="auto" w:line="240" w:before="280" w:after="57"/>
+        <w:ind w:left="720" w:right="720" w:hanging="360"/>
+        <w:contextualSpacing/>
+        <w:jc w:val="left"/>
+        <w:rPr>
+          <w:rFonts w:ascii="Times New Roman" w:hAnsi="Times New Roman" w:eastAsia="Times New Roman" w:cs="Times New Roman"/>
+          <w:color w:val="000000"/>
+          <w:sz w:val="22"/>
+          <w:szCs w:val="22"/>
+          <w:lang w:val="sr-Latn-RS"/>
+        </w:rPr>
+      </w:pPr>
+      <w:r>
+        <w:rPr>
+          <w:rFonts w:eastAsia="Times New Roman" w:cs="Times New Roman" w:ascii="Times New Roman" w:hAnsi="Times New Roman"/>
+          <w:color w:val="000000"/>
+          <w:sz w:val="22"/>
+          <w:szCs w:val="22"/>
+          <w:lang w:val="sr-Latn-RS"/>
+        </w:rPr>
+        <w:t>Ako je u posljednjih sat vremena prodato više od 70% karata za događaj „X“</w:t>
+      </w:r>
+    </w:p>
+    <w:p>
+      <w:pPr>
+        <w:pStyle w:val="ListParagraph"/>
+        <w:numPr>
+          <w:ilvl w:val="0"/>
+          <w:numId w:val="5"/>
+        </w:numPr>
+        <w:bidi w:val="0"/>
+        <w:spacing w:lineRule="auto" w:line="240" w:before="280" w:after="57"/>
+        <w:ind w:left="720" w:right="720" w:hanging="360"/>
+        <w:contextualSpacing/>
+        <w:jc w:val="left"/>
+        <w:rPr>
+          <w:rFonts w:ascii="Times New Roman" w:hAnsi="Times New Roman" w:eastAsia="Times New Roman" w:cs="Times New Roman"/>
+          <w:color w:val="000000"/>
+          <w:sz w:val="22"/>
+          <w:szCs w:val="22"/>
+          <w:lang w:val="sr-Latn-RS"/>
+        </w:rPr>
+      </w:pPr>
+      <w:r>
+        <w:rPr>
+          <w:rFonts w:eastAsia="Times New Roman" w:cs="Times New Roman" w:ascii="Times New Roman" w:hAnsi="Times New Roman"/>
+          <w:color w:val="000000"/>
+          <w:sz w:val="22"/>
+          <w:szCs w:val="22"/>
+          <w:lang w:val="sr-Latn-RS"/>
+        </w:rPr>
+        <w:t>Ako su prethodne promocije događaja "X" imale pozitivan uticaj na broj posetilaca.</w:t>
+      </w:r>
+    </w:p>
+    <w:p>
+      <w:pPr>
+        <w:pStyle w:val="ListParagraph"/>
+        <w:numPr>
+          <w:ilvl w:val="0"/>
+          <w:numId w:val="5"/>
+        </w:numPr>
+        <w:bidi w:val="0"/>
+        <w:spacing w:lineRule="auto" w:line="240" w:before="280" w:after="57"/>
+        <w:ind w:left="720" w:right="720" w:hanging="360"/>
+        <w:contextualSpacing/>
+        <w:jc w:val="left"/>
+        <w:rPr>
+          <w:rFonts w:ascii="Times New Roman" w:hAnsi="Times New Roman" w:eastAsia="Times New Roman" w:cs="Times New Roman"/>
+          <w:color w:val="000000"/>
+          <w:sz w:val="22"/>
+          <w:szCs w:val="22"/>
+          <w:lang w:val="sr-Latn-RS"/>
+        </w:rPr>
+      </w:pPr>
+      <w:r>
+        <w:rPr>
+          <w:rFonts w:eastAsia="Times New Roman" w:cs="Times New Roman" w:ascii="Times New Roman" w:hAnsi="Times New Roman"/>
+          <w:color w:val="000000"/>
+          <w:sz w:val="22"/>
+          <w:szCs w:val="22"/>
+          <w:lang w:val="sr-Latn-RS"/>
+        </w:rPr>
+        <w:t>Ako su prethodne promocije putem e-mailova ili društvenih mreža bile uspešne u privlačenju posetilaca.</w:t>
+      </w:r>
+    </w:p>
+    <w:p>
+      <w:pPr>
+        <w:pStyle w:val="ListParagraph"/>
+        <w:numPr>
+          <w:ilvl w:val="0"/>
+          <w:numId w:val="5"/>
+        </w:numPr>
+        <w:bidi w:val="0"/>
+        <w:spacing w:lineRule="auto" w:line="240" w:before="280" w:after="57"/>
+        <w:ind w:left="720" w:right="720" w:hanging="360"/>
+        <w:contextualSpacing/>
+        <w:jc w:val="left"/>
+        <w:rPr>
+          <w:rFonts w:ascii="Times New Roman" w:hAnsi="Times New Roman" w:eastAsia="Times New Roman" w:cs="Times New Roman"/>
+          <w:color w:val="000000"/>
+          <w:sz w:val="22"/>
+          <w:szCs w:val="22"/>
+          <w:lang w:val="sr-Latn-RS"/>
+        </w:rPr>
+      </w:pPr>
+      <w:r>
+        <w:rPr>
+          <w:rFonts w:eastAsia="Times New Roman" w:cs="Times New Roman" w:ascii="Times New Roman" w:hAnsi="Times New Roman"/>
+          <w:color w:val="000000"/>
+          <w:sz w:val="22"/>
+          <w:szCs w:val="22"/>
+          <w:lang w:val="sr-Latn-RS"/>
+        </w:rPr>
+        <w:t>Ako je događaj "X" deo sezonske ili tematske kampanje koja zahteva dodatne napore u promociji.</w:t>
+      </w:r>
+    </w:p>
+    <w:p>
+      <w:pPr>
+        <w:pStyle w:val="Normal"/>
+        <w:keepNext w:val="false"/>
+        <w:keepLines w:val="false"/>
+        <w:bidi w:val="0"/>
+        <w:spacing w:lineRule="auto" w:line="240" w:before="280" w:after="20"/>
+        <w:ind w:left="0" w:right="720" w:hanging="0"/>
+        <w:jc w:val="left"/>
+        <w:rPr>
+          <w:rFonts w:ascii="Times New Roman" w:hAnsi="Times New Roman" w:eastAsia="Times New Roman" w:cs="Times New Roman"/>
+          <w:color w:val="000000"/>
+          <w:sz w:val="22"/>
+          <w:szCs w:val="22"/>
+          <w:lang w:val="sr-Latn-RS"/>
+        </w:rPr>
+      </w:pPr>
+      <w:r>
+        <w:rPr>
+          <w:rFonts w:eastAsia="Times New Roman" w:cs="Times New Roman" w:ascii="Times New Roman" w:hAnsi="Times New Roman"/>
+          <w:color w:val="000000"/>
+          <w:sz w:val="22"/>
+          <w:szCs w:val="22"/>
+          <w:lang w:val="sr-Latn-RS"/>
+        </w:rPr>
+        <w:t>Pokreni promociju tog događaja putem e-mailova ili društvenih mreža</w:t>
+      </w:r>
+    </w:p>
+    <w:p>
+      <w:pPr>
+        <w:pStyle w:val="Normal"/>
+        <w:bidi w:val="0"/>
+        <w:spacing w:lineRule="auto" w:line="240" w:before="280" w:after="20"/>
+        <w:ind w:left="0" w:right="720" w:hanging="0"/>
+        <w:jc w:val="left"/>
+        <w:rPr>
+          <w:rFonts w:ascii="Times New Roman" w:hAnsi="Times New Roman" w:eastAsia="Times New Roman" w:cs="Times New Roman"/>
+          <w:color w:val="000000"/>
+          <w:sz w:val="22"/>
+          <w:szCs w:val="22"/>
+          <w:lang w:val="sr-Latn-RS"/>
+        </w:rPr>
+      </w:pPr>
+      <w:r>
+        <w:rPr>
+          <w:rFonts w:eastAsia="Times New Roman" w:cs="Times New Roman" w:ascii="Times New Roman" w:hAnsi="Times New Roman"/>
+          <w:color w:val="000000"/>
+          <w:sz w:val="22"/>
+          <w:szCs w:val="22"/>
+          <w:lang w:val="sr-Latn-RS"/>
+        </w:rPr>
+        <w:t>Pravilo 3:</w:t>
+      </w:r>
+    </w:p>
+    <w:p>
+      <w:pPr>
+        <w:pStyle w:val="ListParagraph"/>
         <w:numPr>
           <w:ilvl w:val="0"/>
           <w:numId w:val="5"/>
@@ -1676,230 +1983,6 @@
         <w:ind w:left="720" w:right="720" w:hanging="360"/>
         <w:contextualSpacing/>
         <w:jc w:val="left"/>
-        <w:rPr/>
-      </w:pPr>
-      <w:r>
-        <w:rPr>
-          <w:rFonts w:eastAsia="Times New Roman" w:cs="Times New Roman" w:ascii="Times New Roman" w:hAnsi="Times New Roman"/>
-          <w:color w:val="000000"/>
-          <w:sz w:val="22"/>
-          <w:szCs w:val="22"/>
-          <w:lang w:val="en-US"/>
-        </w:rPr>
-        <w:t xml:space="preserve">Ako je u periodu od 1h kupljeno više od 50% karata </w:t>
-      </w:r>
-      <w:r>
-        <w:rPr>
-          <w:rFonts w:eastAsia="Times New Roman" w:cs="Times New Roman" w:ascii="Times New Roman" w:hAnsi="Times New Roman"/>
-          <w:color w:val="000000"/>
-          <w:sz w:val="22"/>
-          <w:szCs w:val="22"/>
-          <w:lang w:val="en-US"/>
-        </w:rPr>
-        <w:t>I broj posetilaca je manji od 2000</w:t>
-      </w:r>
-    </w:p>
-    <w:p>
-      <w:pPr>
-        <w:pStyle w:val="ListParagraph"/>
-        <w:keepNext w:val="false"/>
-        <w:keepLines w:val="false"/>
-        <w:numPr>
-          <w:ilvl w:val="0"/>
-          <w:numId w:val="4"/>
-        </w:numPr>
-        <w:bidi w:val="0"/>
-        <w:spacing w:lineRule="auto" w:line="240" w:before="280" w:after="20"/>
-        <w:ind w:left="720" w:right="720" w:hanging="360"/>
-        <w:contextualSpacing/>
-        <w:jc w:val="left"/>
-        <w:rPr>
-          <w:rFonts w:ascii="Times New Roman" w:hAnsi="Times New Roman" w:eastAsia="Times New Roman" w:cs="Times New Roman"/>
-          <w:color w:val="000000"/>
-          <w:sz w:val="22"/>
-          <w:szCs w:val="22"/>
-          <w:lang w:val="sr-Latn-RS"/>
-        </w:rPr>
-      </w:pPr>
-      <w:r>
-        <w:rPr>
-          <w:rFonts w:eastAsia="Times New Roman" w:cs="Times New Roman" w:ascii="Times New Roman" w:hAnsi="Times New Roman"/>
-          <w:color w:val="000000"/>
-          <w:sz w:val="22"/>
-          <w:szCs w:val="22"/>
-          <w:lang w:val="sr-Latn-RS"/>
-        </w:rPr>
-        <w:t>Ako je u periodu od 1h otkazano više od 20% karata</w:t>
-      </w:r>
-    </w:p>
-    <w:p>
-      <w:pPr>
-        <w:pStyle w:val="ListParagraph"/>
-        <w:numPr>
-          <w:ilvl w:val="0"/>
-          <w:numId w:val="4"/>
-        </w:numPr>
-        <w:bidi w:val="0"/>
-        <w:spacing w:lineRule="auto" w:line="240" w:before="280" w:after="20"/>
-        <w:ind w:left="720" w:right="720" w:hanging="360"/>
-        <w:contextualSpacing/>
-        <w:jc w:val="left"/>
-        <w:rPr/>
-      </w:pPr>
-      <w:r>
-        <w:rPr>
-          <w:rFonts w:eastAsia="Times New Roman" w:cs="Times New Roman" w:ascii="Times New Roman" w:hAnsi="Times New Roman"/>
-          <w:color w:val="000000"/>
-          <w:sz w:val="22"/>
-          <w:szCs w:val="22"/>
-          <w:lang w:val="sr-Latn-RS"/>
-        </w:rPr>
-        <w:t xml:space="preserve">Ako </w:t>
-      </w:r>
-      <w:r>
-        <w:rPr>
-          <w:rFonts w:eastAsia="Times New Roman" w:cs="Times New Roman" w:ascii="Times New Roman" w:hAnsi="Times New Roman"/>
-          <w:color w:val="000000"/>
-          <w:sz w:val="22"/>
-          <w:szCs w:val="22"/>
-          <w:lang w:val="sr-Latn-RS"/>
-        </w:rPr>
-        <w:t>je organizator u periodu od 3 dana pre pocetka event-a izmenio event 5 puta</w:t>
-      </w:r>
-    </w:p>
-    <w:p>
-      <w:pPr>
-        <w:pStyle w:val="Normal"/>
-        <w:keepNext w:val="false"/>
-        <w:keepLines w:val="false"/>
-        <w:bidi w:val="0"/>
-        <w:spacing w:lineRule="auto" w:line="240" w:before="280" w:after="20"/>
-        <w:ind w:left="0" w:right="720" w:hanging="0"/>
-        <w:jc w:val="left"/>
-        <w:rPr/>
-      </w:pPr>
-      <w:r>
-        <w:rPr>
-          <w:rFonts w:eastAsia="Times New Roman" w:cs="Times New Roman" w:ascii="Times New Roman" w:hAnsi="Times New Roman"/>
-          <w:color w:val="000000"/>
-          <w:sz w:val="22"/>
-          <w:szCs w:val="22"/>
-          <w:lang w:val="sr-Latn-RS"/>
-        </w:rPr>
-        <w:t xml:space="preserve">Otkazati event </w:t>
-      </w:r>
-      <w:r>
-        <w:rPr>
-          <w:rFonts w:eastAsia="Times New Roman" w:cs="Times New Roman" w:ascii="Times New Roman" w:hAnsi="Times New Roman"/>
-          <w:color w:val="000000"/>
-          <w:sz w:val="22"/>
-          <w:szCs w:val="22"/>
-          <w:lang w:val="sr-Latn-RS"/>
-        </w:rPr>
-        <w:t>i poslati mail korisnicima sa porukom da je event otkazan</w:t>
-      </w:r>
-    </w:p>
-    <w:p>
-      <w:pPr>
-        <w:pStyle w:val="Normal"/>
-        <w:keepNext w:val="false"/>
-        <w:keepLines w:val="false"/>
-        <w:bidi w:val="0"/>
-        <w:spacing w:lineRule="auto" w:line="240" w:before="280" w:after="20"/>
-        <w:ind w:left="0" w:right="720" w:hanging="0"/>
-        <w:jc w:val="left"/>
-        <w:rPr>
-          <w:rFonts w:ascii="Times New Roman" w:hAnsi="Times New Roman" w:eastAsia="Times New Roman" w:cs="Times New Roman"/>
-          <w:color w:val="000000"/>
-          <w:sz w:val="22"/>
-          <w:szCs w:val="22"/>
-          <w:lang w:val="sr-Latn-RS"/>
-        </w:rPr>
-      </w:pPr>
-      <w:r>
-        <w:rPr>
-          <w:rFonts w:eastAsia="Times New Roman" w:cs="Times New Roman" w:ascii="Times New Roman" w:hAnsi="Times New Roman"/>
-          <w:color w:val="000000"/>
-          <w:sz w:val="22"/>
-          <w:szCs w:val="22"/>
-          <w:lang w:val="sr-Latn-RS"/>
-        </w:rPr>
-        <w:t>Pravilo 2:</w:t>
-      </w:r>
-    </w:p>
-    <w:p>
-      <w:pPr>
-        <w:pStyle w:val="ListParagraph"/>
-        <w:keepNext w:val="false"/>
-        <w:keepLines w:val="false"/>
-        <w:numPr>
-          <w:ilvl w:val="0"/>
-          <w:numId w:val="6"/>
-        </w:numPr>
-        <w:bidi w:val="0"/>
-        <w:spacing w:lineRule="auto" w:line="240" w:before="280" w:after="20"/>
-        <w:ind w:left="720" w:right="720" w:hanging="360"/>
-        <w:contextualSpacing/>
-        <w:jc w:val="left"/>
-        <w:rPr>
-          <w:rFonts w:ascii="Times New Roman" w:hAnsi="Times New Roman" w:eastAsia="Times New Roman" w:cs="Times New Roman"/>
-          <w:color w:val="000000"/>
-          <w:sz w:val="22"/>
-          <w:szCs w:val="22"/>
-          <w:lang w:val="sr-Latn-RS"/>
-        </w:rPr>
-      </w:pPr>
-      <w:r>
-        <w:rPr>
-          <w:rFonts w:eastAsia="Times New Roman" w:cs="Times New Roman" w:ascii="Times New Roman" w:hAnsi="Times New Roman"/>
-          <w:color w:val="000000"/>
-          <w:sz w:val="22"/>
-          <w:szCs w:val="22"/>
-          <w:lang w:val="sr-Latn-RS"/>
-        </w:rPr>
-        <w:t>Ako je u posljednjih sat vremena prodato više od 70% karata za događaj „X“, pokreni promociju tog događaja putem e-mailova ili društvenih mreža</w:t>
-      </w:r>
-    </w:p>
-    <w:p>
-      <w:pPr>
-        <w:pStyle w:val="Normal"/>
-        <w:keepNext w:val="false"/>
-        <w:keepLines w:val="false"/>
-        <w:bidi w:val="0"/>
-        <w:spacing w:lineRule="auto" w:line="240" w:before="280" w:after="20"/>
-        <w:ind w:left="0" w:right="720" w:hanging="0"/>
-        <w:jc w:val="left"/>
-        <w:rPr>
-          <w:rFonts w:ascii="Times New Roman" w:hAnsi="Times New Roman" w:eastAsia="Times New Roman" w:cs="Times New Roman"/>
-          <w:color w:val="000000"/>
-          <w:sz w:val="22"/>
-          <w:szCs w:val="22"/>
-          <w:lang w:val="sr-Latn-RS"/>
-        </w:rPr>
-      </w:pPr>
-      <w:r>
-        <w:rPr>
-          <w:rFonts w:eastAsia="Times New Roman" w:cs="Times New Roman" w:ascii="Times New Roman" w:hAnsi="Times New Roman"/>
-          <w:color w:val="000000"/>
-          <w:sz w:val="22"/>
-          <w:szCs w:val="22"/>
-          <w:lang w:val="sr-Latn-RS"/>
-        </w:rPr>
-        <w:t>Pravilo 3:</w:t>
-      </w:r>
-    </w:p>
-    <w:p>
-      <w:pPr>
-        <w:pStyle w:val="ListParagraph"/>
-        <w:numPr>
-          <w:ilvl w:val="0"/>
-          <w:numId w:val="6"/>
-        </w:numPr>
-        <w:bidi w:val="0"/>
-        <w:spacing w:lineRule="auto" w:line="240" w:before="280" w:after="20"/>
-        <w:ind w:left="720" w:right="720" w:hanging="360"/>
-        <w:contextualSpacing/>
-        <w:jc w:val="left"/>
         <w:rPr>
           <w:rFonts w:ascii="Times New Roman" w:hAnsi="Times New Roman" w:eastAsia="Times New Roman" w:cs="Times New Roman"/>
           <w:color w:val="000000"/>
@@ -1977,133 +2060,6 @@
           <w:lang w:val="sr-Latn-RS"/>
         </w:rPr>
         <w:t>Pravilo vezano za smanjenje bazične cene događaja u odnosu na kapacitet</w:t>
-      </w:r>
-    </w:p>
-    <w:p>
-      <w:pPr>
-        <w:pStyle w:val="ListParagraph"/>
-        <w:keepNext w:val="false"/>
-        <w:keepLines w:val="false"/>
-        <w:numPr>
-          <w:ilvl w:val="0"/>
-          <w:numId w:val="3"/>
-        </w:numPr>
-        <w:bidi w:val="0"/>
-        <w:spacing w:lineRule="auto" w:line="240" w:before="280" w:after="0"/>
-        <w:ind w:left="720" w:right="720" w:hanging="360"/>
-        <w:contextualSpacing/>
-        <w:jc w:val="left"/>
-        <w:rPr>
-          <w:rFonts w:ascii="Times New Roman" w:hAnsi="Times New Roman" w:eastAsia="Times New Roman" w:cs="Times New Roman"/>
-          <w:color w:val="000000"/>
-          <w:sz w:val="22"/>
-          <w:szCs w:val="22"/>
-          <w:lang w:val="sr-Latn-RS"/>
-        </w:rPr>
-      </w:pPr>
-      <w:r>
-        <w:rPr>
-          <w:rFonts w:eastAsia="Times New Roman" w:cs="Times New Roman" w:ascii="Times New Roman" w:hAnsi="Times New Roman"/>
-          <w:color w:val="000000"/>
-          <w:sz w:val="22"/>
-          <w:szCs w:val="22"/>
-          <w:lang w:val="sr-Latn-RS"/>
-        </w:rPr>
-        <w:t>Ako je kapacitet događaja veći od 100, smanji cenu za 10%</w:t>
-      </w:r>
-    </w:p>
-    <w:p>
-      <w:pPr>
-        <w:pStyle w:val="ListParagraph"/>
-        <w:keepNext w:val="false"/>
-        <w:keepLines w:val="false"/>
-        <w:numPr>
-          <w:ilvl w:val="0"/>
-          <w:numId w:val="3"/>
-        </w:numPr>
-        <w:bidi w:val="0"/>
-        <w:spacing w:lineRule="auto" w:line="240" w:before="0" w:after="0"/>
-        <w:ind w:left="720" w:right="720" w:hanging="360"/>
-        <w:contextualSpacing/>
-        <w:jc w:val="left"/>
-        <w:rPr>
-          <w:rFonts w:ascii="Times New Roman" w:hAnsi="Times New Roman" w:eastAsia="Times New Roman" w:cs="Times New Roman"/>
-          <w:color w:val="000000"/>
-          <w:sz w:val="22"/>
-          <w:szCs w:val="22"/>
-          <w:lang w:val="sr-Latn-RS"/>
-        </w:rPr>
-      </w:pPr>
-      <w:r>
-        <w:rPr>
-          <w:rFonts w:eastAsia="Times New Roman" w:cs="Times New Roman" w:ascii="Times New Roman" w:hAnsi="Times New Roman"/>
-          <w:color w:val="000000"/>
-          <w:sz w:val="22"/>
-          <w:szCs w:val="22"/>
-          <w:lang w:val="sr-Latn-RS"/>
-        </w:rPr>
-        <w:t>Ako je kapacitet događaja između 100 i 1000, smanji cenu za 20%</w:t>
-      </w:r>
-    </w:p>
-    <w:p>
-      <w:pPr>
-        <w:pStyle w:val="ListParagraph"/>
-        <w:keepNext w:val="false"/>
-        <w:keepLines w:val="false"/>
-        <w:numPr>
-          <w:ilvl w:val="0"/>
-          <w:numId w:val="3"/>
-        </w:numPr>
-        <w:bidi w:val="0"/>
-        <w:spacing w:lineRule="auto" w:line="240" w:before="0" w:after="20"/>
-        <w:ind w:left="720" w:right="720" w:hanging="360"/>
-        <w:contextualSpacing/>
-        <w:jc w:val="left"/>
-        <w:rPr>
-          <w:rFonts w:ascii="Times New Roman" w:hAnsi="Times New Roman" w:eastAsia="Times New Roman" w:cs="Times New Roman"/>
-          <w:color w:val="000000"/>
-          <w:sz w:val="22"/>
-          <w:szCs w:val="22"/>
-          <w:lang w:val="sr-Latn-RS"/>
-        </w:rPr>
-      </w:pPr>
-      <w:r>
-        <w:rPr>
-          <w:rFonts w:eastAsia="Times New Roman" w:cs="Times New Roman" w:ascii="Times New Roman" w:hAnsi="Times New Roman"/>
-          <w:color w:val="000000"/>
-          <w:sz w:val="22"/>
-          <w:szCs w:val="22"/>
-          <w:lang w:val="sr-Latn-RS"/>
-        </w:rPr>
-        <w:t>Ako je kapacitet događaja veći od 1000, smanji cenu za 30%</w:t>
-      </w:r>
-    </w:p>
-    <w:p>
-      <w:pPr>
-        <w:pStyle w:val="Normal"/>
-        <w:keepNext w:val="false"/>
-        <w:keepLines w:val="false"/>
-        <w:bidi w:val="0"/>
-        <w:spacing w:lineRule="auto" w:line="240" w:before="280" w:after="20"/>
-        <w:ind w:left="0" w:right="720" w:hanging="0"/>
-        <w:jc w:val="left"/>
-        <w:rPr>
-          <w:rFonts w:ascii="Times New Roman" w:hAnsi="Times New Roman" w:eastAsia="Times New Roman" w:cs="Times New Roman"/>
-          <w:color w:val="000000"/>
-          <w:sz w:val="22"/>
-          <w:szCs w:val="22"/>
-          <w:lang w:val="sr-Latn-RS"/>
-        </w:rPr>
-      </w:pPr>
-      <w:r>
-        <w:rPr>
-          <w:rFonts w:eastAsia="Times New Roman" w:cs="Times New Roman" w:ascii="Times New Roman" w:hAnsi="Times New Roman"/>
-          <w:color w:val="000000"/>
-          <w:sz w:val="22"/>
-          <w:szCs w:val="22"/>
-          <w:lang w:val="sr-Latn-RS"/>
-        </w:rPr>
-        <w:t>Pravilo vezano za popunjenost</w:t>
       </w:r>
     </w:p>
     <w:p>
@@ -2136,7 +2092,7 @@
           <w:szCs w:val="22"/>
           <w:lang w:val="sr-Latn-RS"/>
         </w:rPr>
-        <w:t>Ako popunjenost veća 70%, povećati bazičnu cenu za 10%</w:t>
+        <w:t>Ako je kapacitet događaja veći od 100, smanji cenu za 10%</w:t>
       </w:r>
     </w:p>
     <w:p>
@@ -2169,7 +2125,7 @@
           <w:szCs w:val="22"/>
           <w:lang w:val="sr-Latn-RS"/>
         </w:rPr>
-        <w:t>Ako je popunjenost veća od 80%, povećati cenu za 20%</w:t>
+        <w:t>Ako je kapacitet događaja između 100 i 1000, smanji cenu za 20%</w:t>
       </w:r>
     </w:p>
     <w:p>
@@ -2202,7 +2158,7 @@
           <w:szCs w:val="22"/>
           <w:lang w:val="sr-Latn-RS"/>
         </w:rPr>
-        <w:t>Ako je popunjenost veća od 90%, povećati cenu za 30%</w:t>
+        <w:t>Ako je kapacitet događaja veći od 1000, smanji cenu za 30%</w:t>
       </w:r>
     </w:p>
     <w:p>
@@ -2230,7 +2186,7 @@
           <w:szCs w:val="22"/>
           <w:lang w:val="sr-Latn-RS"/>
         </w:rPr>
-        <w:t>Pravilo vezano za sezonske promjene:</w:t>
+        <w:t>Pravilo vezano za popunjenost</w:t>
       </w:r>
     </w:p>
     <w:p>
@@ -2240,7 +2196,7 @@
         <w:keepLines w:val="false"/>
         <w:numPr>
           <w:ilvl w:val="0"/>
-          <w:numId w:val="6"/>
+          <w:numId w:val="1"/>
         </w:numPr>
         <w:bidi w:val="0"/>
         <w:spacing w:lineRule="auto" w:line="240" w:before="280" w:after="0"/>
@@ -2263,6 +2219,133 @@
           <w:szCs w:val="22"/>
           <w:lang w:val="sr-Latn-RS"/>
         </w:rPr>
+        <w:t>Ako popunjenost veća 70%, povećati bazičnu cenu za 10%</w:t>
+      </w:r>
+    </w:p>
+    <w:p>
+      <w:pPr>
+        <w:pStyle w:val="ListParagraph"/>
+        <w:keepNext w:val="false"/>
+        <w:keepLines w:val="false"/>
+        <w:numPr>
+          <w:ilvl w:val="0"/>
+          <w:numId w:val="1"/>
+        </w:numPr>
+        <w:bidi w:val="0"/>
+        <w:spacing w:lineRule="auto" w:line="240" w:before="0" w:after="0"/>
+        <w:ind w:left="720" w:right="720" w:hanging="360"/>
+        <w:contextualSpacing/>
+        <w:jc w:val="left"/>
+        <w:rPr>
+          <w:rFonts w:ascii="Times New Roman" w:hAnsi="Times New Roman" w:eastAsia="Times New Roman" w:cs="Times New Roman"/>
+          <w:color w:val="000000"/>
+          <w:sz w:val="22"/>
+          <w:szCs w:val="22"/>
+          <w:lang w:val="sr-Latn-RS"/>
+        </w:rPr>
+      </w:pPr>
+      <w:r>
+        <w:rPr>
+          <w:rFonts w:eastAsia="Times New Roman" w:cs="Times New Roman" w:ascii="Times New Roman" w:hAnsi="Times New Roman"/>
+          <w:color w:val="000000"/>
+          <w:sz w:val="22"/>
+          <w:szCs w:val="22"/>
+          <w:lang w:val="sr-Latn-RS"/>
+        </w:rPr>
+        <w:t>Ako je popunjenost veća od 80%, povećati cenu za 20%</w:t>
+      </w:r>
+    </w:p>
+    <w:p>
+      <w:pPr>
+        <w:pStyle w:val="ListParagraph"/>
+        <w:keepNext w:val="false"/>
+        <w:keepLines w:val="false"/>
+        <w:numPr>
+          <w:ilvl w:val="0"/>
+          <w:numId w:val="1"/>
+        </w:numPr>
+        <w:bidi w:val="0"/>
+        <w:spacing w:lineRule="auto" w:line="240" w:before="0" w:after="20"/>
+        <w:ind w:left="720" w:right="720" w:hanging="360"/>
+        <w:contextualSpacing/>
+        <w:jc w:val="left"/>
+        <w:rPr>
+          <w:rFonts w:ascii="Times New Roman" w:hAnsi="Times New Roman" w:eastAsia="Times New Roman" w:cs="Times New Roman"/>
+          <w:color w:val="000000"/>
+          <w:sz w:val="22"/>
+          <w:szCs w:val="22"/>
+          <w:lang w:val="sr-Latn-RS"/>
+        </w:rPr>
+      </w:pPr>
+      <w:r>
+        <w:rPr>
+          <w:rFonts w:eastAsia="Times New Roman" w:cs="Times New Roman" w:ascii="Times New Roman" w:hAnsi="Times New Roman"/>
+          <w:color w:val="000000"/>
+          <w:sz w:val="22"/>
+          <w:szCs w:val="22"/>
+          <w:lang w:val="sr-Latn-RS"/>
+        </w:rPr>
+        <w:t>Ako je popunjenost veća od 90%, povećati cenu za 30%</w:t>
+      </w:r>
+    </w:p>
+    <w:p>
+      <w:pPr>
+        <w:pStyle w:val="Normal"/>
+        <w:keepNext w:val="false"/>
+        <w:keepLines w:val="false"/>
+        <w:bidi w:val="0"/>
+        <w:spacing w:lineRule="auto" w:line="240" w:before="280" w:after="20"/>
+        <w:ind w:left="0" w:right="720" w:hanging="0"/>
+        <w:jc w:val="left"/>
+        <w:rPr>
+          <w:rFonts w:ascii="Times New Roman" w:hAnsi="Times New Roman" w:eastAsia="Times New Roman" w:cs="Times New Roman"/>
+          <w:color w:val="000000"/>
+          <w:sz w:val="22"/>
+          <w:szCs w:val="22"/>
+          <w:lang w:val="sr-Latn-RS"/>
+        </w:rPr>
+      </w:pPr>
+      <w:r>
+        <w:rPr>
+          <w:rFonts w:eastAsia="Times New Roman" w:cs="Times New Roman" w:ascii="Times New Roman" w:hAnsi="Times New Roman"/>
+          <w:color w:val="000000"/>
+          <w:sz w:val="22"/>
+          <w:szCs w:val="22"/>
+          <w:lang w:val="sr-Latn-RS"/>
+        </w:rPr>
+        <w:t>Pravilo vezano za sezonske promjene:</w:t>
+      </w:r>
+    </w:p>
+    <w:p>
+      <w:pPr>
+        <w:pStyle w:val="ListParagraph"/>
+        <w:keepNext w:val="false"/>
+        <w:keepLines w:val="false"/>
+        <w:numPr>
+          <w:ilvl w:val="0"/>
+          <w:numId w:val="5"/>
+        </w:numPr>
+        <w:bidi w:val="0"/>
+        <w:spacing w:lineRule="auto" w:line="240" w:before="280" w:after="0"/>
+        <w:ind w:left="720" w:right="720" w:hanging="360"/>
+        <w:contextualSpacing/>
+        <w:jc w:val="left"/>
+        <w:rPr>
+          <w:rFonts w:ascii="Times New Roman" w:hAnsi="Times New Roman" w:eastAsia="Times New Roman" w:cs="Times New Roman"/>
+          <w:color w:val="000000"/>
+          <w:sz w:val="22"/>
+          <w:szCs w:val="22"/>
+          <w:lang w:val="sr-Latn-RS"/>
+        </w:rPr>
+      </w:pPr>
+      <w:r>
+        <w:rPr>
+          <w:rFonts w:eastAsia="Times New Roman" w:cs="Times New Roman" w:ascii="Times New Roman" w:hAnsi="Times New Roman"/>
+          <w:color w:val="000000"/>
+          <w:sz w:val="22"/>
+          <w:szCs w:val="22"/>
+          <w:lang w:val="sr-Latn-RS"/>
+        </w:rPr>
         <w:t>Ako je događaj na otvorenom i temperatura prelazi 30°C, smanji cijenu za 15% kako bi se privuklo više posjetilaca</w:t>
       </w:r>
     </w:p>
@@ -2271,7 +2354,7 @@
         <w:pStyle w:val="ListParagraph"/>
         <w:numPr>
           <w:ilvl w:val="0"/>
-          <w:numId w:val="6"/>
+          <w:numId w:val="5"/>
         </w:numPr>
         <w:bidi w:val="0"/>
         <w:spacing w:lineRule="auto" w:line="240" w:before="0" w:after="20"/>
@@ -2357,120 +2440,138 @@
   <w:abstractNum w:abstractNumId="1">
     <w:lvl w:ilvl="0">
       <w:start w:val="1"/>
-      <w:numFmt w:val="none"/>
-      <w:suff w:val="nothing"/>
-      <w:lvlText w:val="%1"/>
-      <w:lvlJc w:val="left"/>
-      <w:pPr>
-        <w:tabs>
-          <w:tab w:val="num" w:pos="0"/>
-        </w:tabs>
-        <w:ind w:left="0" w:hanging="0"/>
-      </w:pPr>
+      <w:numFmt w:val="bullet"/>
+      <w:lvlText w:val=""/>
+      <w:lvlJc w:val="left"/>
+      <w:pPr>
+        <w:tabs>
+          <w:tab w:val="num" w:pos="0"/>
+        </w:tabs>
+        <w:ind w:left="720" w:hanging="360"/>
+      </w:pPr>
+      <w:rPr>
+        <w:rFonts w:ascii="Symbol" w:hAnsi="Symbol" w:cs="Symbol" w:hint="default"/>
+      </w:rPr>
     </w:lvl>
     <w:lvl w:ilvl="1">
       <w:start w:val="1"/>
-      <w:numFmt w:val="none"/>
-      <w:suff w:val="nothing"/>
-      <w:lvlText w:val="%2"/>
-      <w:lvlJc w:val="left"/>
-      <w:pPr>
-        <w:tabs>
-          <w:tab w:val="num" w:pos="0"/>
-        </w:tabs>
-        <w:ind w:left="0" w:hanging="0"/>
-      </w:pPr>
+      <w:numFmt w:val="bullet"/>
+      <w:lvlText w:val="o"/>
+      <w:lvlJc w:val="left"/>
+      <w:pPr>
+        <w:tabs>
+          <w:tab w:val="num" w:pos="0"/>
+        </w:tabs>
+        <w:ind w:left="1440" w:hanging="360"/>
+      </w:pPr>
+      <w:rPr>
+        <w:rFonts w:ascii="Courier New" w:hAnsi="Courier New" w:cs="Courier New" w:hint="default"/>
+      </w:rPr>
     </w:lvl>
     <w:lvl w:ilvl="2">
       <w:start w:val="1"/>
-      <w:numFmt w:val="none"/>
-      <w:suff w:val="nothing"/>
-      <w:lvlText w:val="%3"/>
-      <w:lvlJc w:val="left"/>
-      <w:pPr>
-        <w:tabs>
-          <w:tab w:val="num" w:pos="0"/>
-        </w:tabs>
-        <w:ind w:left="0" w:hanging="0"/>
-      </w:pPr>
+      <w:numFmt w:val="bullet"/>
+      <w:lvlText w:val=""/>
+      <w:lvlJc w:val="left"/>
+      <w:pPr>
+        <w:tabs>
+          <w:tab w:val="num" w:pos="0"/>
+        </w:tabs>
+        <w:ind w:left="2160" w:hanging="360"/>
+      </w:pPr>
+      <w:rPr>
+        <w:rFonts w:ascii="Wingdings" w:hAnsi="Wingdings" w:cs="Wingdings" w:hint="default"/>
+      </w:rPr>
     </w:lvl>
     <w:lvl w:ilvl="3">
       <w:start w:val="1"/>
-      <w:numFmt w:val="none"/>
-      <w:suff w:val="nothing"/>
-      <w:lvlText w:val="%4"/>
-      <w:lvlJc w:val="left"/>
-      <w:pPr>
-        <w:tabs>
-          <w:tab w:val="num" w:pos="0"/>
-        </w:tabs>
-        <w:ind w:left="0" w:hanging="0"/>
-      </w:pPr>
+      <w:numFmt w:val="bullet"/>
+      <w:lvlText w:val=""/>
+      <w:lvlJc w:val="left"/>
+      <w:pPr>
+        <w:tabs>
+          <w:tab w:val="num" w:pos="0"/>
+        </w:tabs>
+        <w:ind w:left="2880" w:hanging="360"/>
+      </w:pPr>
+      <w:rPr>
+        <w:rFonts w:ascii="Symbol" w:hAnsi="Symbol" w:cs="Symbol" w:hint="default"/>
+      </w:rPr>
     </w:lvl>
     <w:lvl w:ilvl="4">
       <w:start w:val="1"/>
-      <w:numFmt w:val="none"/>
-      <w:suff w:val="nothing"/>
-      <w:lvlText w:val="%5"/>
-      <w:lvlJc w:val="left"/>
-      <w:pPr>
-        <w:tabs>
-          <w:tab w:val="num" w:pos="0"/>
-        </w:tabs>
-        <w:ind w:left="0" w:hanging="0"/>
-      </w:pPr>
+      <w:numFmt w:val="bullet"/>
+      <w:lvlText w:val="o"/>
+      <w:lvlJc w:val="left"/>
+      <w:pPr>
+        <w:tabs>
+          <w:tab w:val="num" w:pos="0"/>
+        </w:tabs>
+        <w:ind w:left="3600" w:hanging="360"/>
+      </w:pPr>
+      <w:rPr>
+        <w:rFonts w:ascii="Courier New" w:hAnsi="Courier New" w:cs="Courier New" w:hint="default"/>
+      </w:rPr>
     </w:lvl>
     <w:lvl w:ilvl="5">
       <w:start w:val="1"/>
-      <w:numFmt w:val="none"/>
-      <w:suff w:val="nothing"/>
-      <w:lvlText w:val="%6"/>
-      <w:lvlJc w:val="left"/>
-      <w:pPr>
-        <w:tabs>
-          <w:tab w:val="num" w:pos="0"/>
-        </w:tabs>
-        <w:ind w:left="0" w:hanging="0"/>
-      </w:pPr>
+      <w:numFmt w:val="bullet"/>
+      <w:lvlText w:val=""/>
+      <w:lvlJc w:val="left"/>
+      <w:pPr>
+        <w:tabs>
+          <w:tab w:val="num" w:pos="0"/>
+        </w:tabs>
+        <w:ind w:left="4320" w:hanging="360"/>
+      </w:pPr>
+      <w:rPr>
+        <w:rFonts w:ascii="Wingdings" w:hAnsi="Wingdings" w:cs="Wingdings" w:hint="default"/>
+      </w:rPr>
     </w:lvl>
     <w:lvl w:ilvl="6">
       <w:start w:val="1"/>
-      <w:numFmt w:val="none"/>
-      <w:suff w:val="nothing"/>
-      <w:lvlText w:val="%7"/>
-      <w:lvlJc w:val="left"/>
-      <w:pPr>
-        <w:tabs>
-          <w:tab w:val="num" w:pos="0"/>
-        </w:tabs>
-        <w:ind w:left="0" w:hanging="0"/>
-      </w:pPr>
+      <w:numFmt w:val="bullet"/>
+      <w:lvlText w:val=""/>
+      <w:lvlJc w:val="left"/>
+      <w:pPr>
+        <w:tabs>
+          <w:tab w:val="num" w:pos="0"/>
+        </w:tabs>
+        <w:ind w:left="5040" w:hanging="360"/>
+      </w:pPr>
+      <w:rPr>
+        <w:rFonts w:ascii="Symbol" w:hAnsi="Symbol" w:cs="Symbol" w:hint="default"/>
+      </w:rPr>
     </w:lvl>
     <w:lvl w:ilvl="7">
       <w:start w:val="1"/>
-      <w:numFmt w:val="none"/>
-      <w:suff w:val="nothing"/>
-      <w:lvlText w:val="%8"/>
-      <w:lvlJc w:val="left"/>
-      <w:pPr>
-        <w:tabs>
-          <w:tab w:val="num" w:pos="0"/>
-        </w:tabs>
-        <w:ind w:left="0" w:hanging="0"/>
-      </w:pPr>
+      <w:numFmt w:val="bullet"/>
+      <w:lvlText w:val="o"/>
+      <w:lvlJc w:val="left"/>
+      <w:pPr>
+        <w:tabs>
+          <w:tab w:val="num" w:pos="0"/>
+        </w:tabs>
+        <w:ind w:left="5760" w:hanging="360"/>
+      </w:pPr>
+      <w:rPr>
+        <w:rFonts w:ascii="Courier New" w:hAnsi="Courier New" w:cs="Courier New" w:hint="default"/>
+      </w:rPr>
     </w:lvl>
     <w:lvl w:ilvl="8">
       <w:start w:val="1"/>
-      <w:numFmt w:val="none"/>
-      <w:suff w:val="nothing"/>
-      <w:lvlText w:val="%9"/>
-      <w:lvlJc w:val="left"/>
-      <w:pPr>
-        <w:tabs>
-          <w:tab w:val="num" w:pos="0"/>
-        </w:tabs>
-        <w:ind w:left="0" w:hanging="0"/>
-      </w:pPr>
+      <w:numFmt w:val="bullet"/>
+      <w:lvlText w:val=""/>
+      <w:lvlJc w:val="left"/>
+      <w:pPr>
+        <w:tabs>
+          <w:tab w:val="num" w:pos="0"/>
+        </w:tabs>
+        <w:ind w:left="6480" w:hanging="360"/>
+      </w:pPr>
+      <w:rPr>
+        <w:rFonts w:ascii="Wingdings" w:hAnsi="Wingdings" w:cs="Wingdings" w:hint="default"/>
+      </w:rPr>
     </w:lvl>
   </w:abstractNum>
   <w:abstractNum w:abstractNumId="2">
@@ -3709,8 +3810,8 @@
   <w:abstractNum w:abstractNumId="11">
     <w:lvl w:ilvl="0">
       <w:start w:val="1"/>
-      <w:numFmt w:val="bullet"/>
-      <w:lvlText w:val=""/>
+      <w:numFmt w:val="decimal"/>
+      <w:lvlText w:val="%1."/>
       <w:lvlJc w:val="left"/>
       <w:pPr>
         <w:tabs>
@@ -3718,14 +3819,12 @@
         </w:tabs>
         <w:ind w:left="720" w:hanging="360"/>
       </w:pPr>
-      <w:rPr>
-        <w:rFonts w:ascii="Symbol" w:hAnsi="Symbol" w:cs="Symbol" w:hint="default"/>
-      </w:rPr>
+      <w:rPr/>
     </w:lvl>
     <w:lvl w:ilvl="1">
       <w:start w:val="1"/>
-      <w:numFmt w:val="bullet"/>
-      <w:lvlText w:val="o"/>
+      <w:numFmt w:val="lowerLetter"/>
+      <w:lvlText w:val="%2."/>
       <w:lvlJc w:val="left"/>
       <w:pPr>
         <w:tabs>
@@ -3733,29 +3832,25 @@
         </w:tabs>
         <w:ind w:left="1440" w:hanging="360"/>
       </w:pPr>
-      <w:rPr>
-        <w:rFonts w:ascii="Courier New" w:hAnsi="Courier New" w:cs="Courier New" w:hint="default"/>
-      </w:rPr>
+      <w:rPr/>
     </w:lvl>
     <w:lvl w:ilvl="2">
       <w:start w:val="1"/>
-      <w:numFmt w:val="bullet"/>
-      <w:lvlText w:val=""/>
-      <w:lvlJc w:val="left"/>
-      <w:pPr>
-        <w:tabs>
-          <w:tab w:val="num" w:pos="0"/>
-        </w:tabs>
-        <w:ind w:left="2160" w:hanging="360"/>
-      </w:pPr>
-      <w:rPr>
-        <w:rFonts w:ascii="Wingdings" w:hAnsi="Wingdings" w:cs="Wingdings" w:hint="default"/>
-      </w:rPr>
+      <w:numFmt w:val="lowerRoman"/>
+      <w:lvlText w:val="%3."/>
+      <w:lvlJc w:val="right"/>
+      <w:pPr>
+        <w:tabs>
+          <w:tab w:val="num" w:pos="0"/>
+        </w:tabs>
+        <w:ind w:left="2160" w:hanging="180"/>
+      </w:pPr>
+      <w:rPr/>
     </w:lvl>
     <w:lvl w:ilvl="3">
       <w:start w:val="1"/>
-      <w:numFmt w:val="bullet"/>
-      <w:lvlText w:val=""/>
+      <w:numFmt w:val="decimal"/>
+      <w:lvlText w:val="%4."/>
       <w:lvlJc w:val="left"/>
       <w:pPr>
         <w:tabs>
@@ -3763,14 +3858,12 @@
         </w:tabs>
         <w:ind w:left="2880" w:hanging="360"/>
       </w:pPr>
-      <w:rPr>
-        <w:rFonts w:ascii="Symbol" w:hAnsi="Symbol" w:cs="Symbol" w:hint="default"/>
-      </w:rPr>
+      <w:rPr/>
     </w:lvl>
     <w:lvl w:ilvl="4">
       <w:start w:val="1"/>
-      <w:numFmt w:val="bullet"/>
-      <w:lvlText w:val="o"/>
+      <w:numFmt w:val="lowerLetter"/>
+      <w:lvlText w:val="%5."/>
       <w:lvlJc w:val="left"/>
       <w:pPr>
         <w:tabs>
@@ -3778,29 +3871,25 @@
         </w:tabs>
         <w:ind w:left="3600" w:hanging="360"/>
       </w:pPr>
-      <w:rPr>
-        <w:rFonts w:ascii="Courier New" w:hAnsi="Courier New" w:cs="Courier New" w:hint="default"/>
-      </w:rPr>
+      <w:rPr/>
     </w:lvl>
     <w:lvl w:ilvl="5">
       <w:start w:val="1"/>
-      <w:numFmt w:val="bullet"/>
-      <w:lvlText w:val=""/>
-      <w:lvlJc w:val="left"/>
-      <w:pPr>
-        <w:tabs>
-          <w:tab w:val="num" w:pos="0"/>
-        </w:tabs>
-        <w:ind w:left="4320" w:hanging="360"/>
-      </w:pPr>
-      <w:rPr>
-        <w:rFonts w:ascii="Wingdings" w:hAnsi="Wingdings" w:cs="Wingdings" w:hint="default"/>
-      </w:rPr>
+      <w:numFmt w:val="lowerRoman"/>
+      <w:lvlText w:val="%6."/>
+      <w:lvlJc w:val="right"/>
+      <w:pPr>
+        <w:tabs>
+          <w:tab w:val="num" w:pos="0"/>
+        </w:tabs>
+        <w:ind w:left="4320" w:hanging="180"/>
+      </w:pPr>
+      <w:rPr/>
     </w:lvl>
     <w:lvl w:ilvl="6">
       <w:start w:val="1"/>
-      <w:numFmt w:val="bullet"/>
-      <w:lvlText w:val=""/>
+      <w:numFmt w:val="decimal"/>
+      <w:lvlText w:val="%7."/>
       <w:lvlJc w:val="left"/>
       <w:pPr>
         <w:tabs>
@@ -3808,14 +3897,12 @@
         </w:tabs>
         <w:ind w:left="5040" w:hanging="360"/>
       </w:pPr>
-      <w:rPr>
-        <w:rFonts w:ascii="Symbol" w:hAnsi="Symbol" w:cs="Symbol" w:hint="default"/>
-      </w:rPr>
+      <w:rPr/>
     </w:lvl>
     <w:lvl w:ilvl="7">
       <w:start w:val="1"/>
-      <w:numFmt w:val="bullet"/>
-      <w:lvlText w:val="o"/>
+      <w:numFmt w:val="lowerLetter"/>
+      <w:lvlText w:val="%8."/>
       <w:lvlJc w:val="left"/>
       <w:pPr>
         <w:tabs>
@@ -3823,29 +3910,162 @@
         </w:tabs>
         <w:ind w:left="5760" w:hanging="360"/>
       </w:pPr>
-      <w:rPr>
-        <w:rFonts w:ascii="Courier New" w:hAnsi="Courier New" w:cs="Courier New" w:hint="default"/>
-      </w:rPr>
+      <w:rPr/>
     </w:lvl>
     <w:lvl w:ilvl="8">
       <w:start w:val="1"/>
-      <w:numFmt w:val="bullet"/>
-      <w:lvlText w:val=""/>
-      <w:lvlJc w:val="left"/>
-      <w:pPr>
-        <w:tabs>
-          <w:tab w:val="num" w:pos="0"/>
-        </w:tabs>
-        <w:ind w:left="6480" w:hanging="360"/>
-      </w:pPr>
-      <w:rPr>
-        <w:rFonts w:ascii="Wingdings" w:hAnsi="Wingdings" w:cs="Wingdings" w:hint="default"/>
-      </w:rPr>
+      <w:numFmt w:val="lowerRoman"/>
+      <w:lvlText w:val="%9."/>
+      <w:lvlJc w:val="right"/>
+      <w:pPr>
+        <w:tabs>
+          <w:tab w:val="num" w:pos="0"/>
+        </w:tabs>
+        <w:ind w:left="6480" w:hanging="180"/>
+      </w:pPr>
+      <w:rPr/>
     </w:lvl>
   </w:abstractNum>
   <w:abstractNum w:abstractNumId="12">
     <w:lvl w:ilvl="0">
       <w:start w:val="1"/>
+      <w:numFmt w:val="bullet"/>
+      <w:lvlText w:val=""/>
+      <w:lvlJc w:val="left"/>
+      <w:pPr>
+        <w:tabs>
+          <w:tab w:val="num" w:pos="0"/>
+        </w:tabs>
+        <w:ind w:left="720" w:hanging="360"/>
+      </w:pPr>
+      <w:rPr>
+        <w:rFonts w:ascii="Symbol" w:hAnsi="Symbol" w:cs="Symbol" w:hint="default"/>
+      </w:rPr>
+    </w:lvl>
+    <w:lvl w:ilvl="1">
+      <w:start w:val="1"/>
+      <w:numFmt w:val="bullet"/>
+      <w:lvlText w:val="o"/>
+      <w:lvlJc w:val="left"/>
+      <w:pPr>
+        <w:tabs>
+          <w:tab w:val="num" w:pos="0"/>
+        </w:tabs>
+        <w:ind w:left="1440" w:hanging="360"/>
+      </w:pPr>
+      <w:rPr>
+        <w:rFonts w:ascii="Courier New" w:hAnsi="Courier New" w:cs="Courier New" w:hint="default"/>
+      </w:rPr>
+    </w:lvl>
+    <w:lvl w:ilvl="2">
+      <w:start w:val="1"/>
+      <w:numFmt w:val="bullet"/>
+      <w:lvlText w:val=""/>
+      <w:lvlJc w:val="left"/>
+      <w:pPr>
+        <w:tabs>
+          <w:tab w:val="num" w:pos="0"/>
+        </w:tabs>
+        <w:ind w:left="2160" w:hanging="360"/>
+      </w:pPr>
+      <w:rPr>
+        <w:rFonts w:ascii="Wingdings" w:hAnsi="Wingdings" w:cs="Wingdings" w:hint="default"/>
+      </w:rPr>
+    </w:lvl>
+    <w:lvl w:ilvl="3">
+      <w:start w:val="1"/>
+      <w:numFmt w:val="bullet"/>
+      <w:lvlText w:val=""/>
+      <w:lvlJc w:val="left"/>
+      <w:pPr>
+        <w:tabs>
+          <w:tab w:val="num" w:pos="0"/>
+        </w:tabs>
+        <w:ind w:left="2880" w:hanging="360"/>
+      </w:pPr>
+      <w:rPr>
+        <w:rFonts w:ascii="Symbol" w:hAnsi="Symbol" w:cs="Symbol" w:hint="default"/>
+      </w:rPr>
+    </w:lvl>
+    <w:lvl w:ilvl="4">
+      <w:start w:val="1"/>
+      <w:numFmt w:val="bullet"/>
+      <w:lvlText w:val="o"/>
+      <w:lvlJc w:val="left"/>
+      <w:pPr>
+        <w:tabs>
+          <w:tab w:val="num" w:pos="0"/>
+        </w:tabs>
+        <w:ind w:left="3600" w:hanging="360"/>
+      </w:pPr>
+      <w:rPr>
+        <w:rFonts w:ascii="Courier New" w:hAnsi="Courier New" w:cs="Courier New" w:hint="default"/>
+      </w:rPr>
+    </w:lvl>
+    <w:lvl w:ilvl="5">
+      <w:start w:val="1"/>
+      <w:numFmt w:val="bullet"/>
+      <w:lvlText w:val=""/>
+      <w:lvlJc w:val="left"/>
+      <w:pPr>
+        <w:tabs>
+          <w:tab w:val="num" w:pos="0"/>
+        </w:tabs>
+        <w:ind w:left="4320" w:hanging="360"/>
+      </w:pPr>
+      <w:rPr>
+        <w:rFonts w:ascii="Wingdings" w:hAnsi="Wingdings" w:cs="Wingdings" w:hint="default"/>
+      </w:rPr>
+    </w:lvl>
+    <w:lvl w:ilvl="6">
+      <w:start w:val="1"/>
+      <w:numFmt w:val="bullet"/>
+      <w:lvlText w:val=""/>
+      <w:lvlJc w:val="left"/>
+      <w:pPr>
+        <w:tabs>
+          <w:tab w:val="num" w:pos="0"/>
+        </w:tabs>
+        <w:ind w:left="5040" w:hanging="360"/>
+      </w:pPr>
+      <w:rPr>
+        <w:rFonts w:ascii="Symbol" w:hAnsi="Symbol" w:cs="Symbol" w:hint="default"/>
+      </w:rPr>
+    </w:lvl>
+    <w:lvl w:ilvl="7">
+      <w:start w:val="1"/>
+      <w:numFmt w:val="bullet"/>
+      <w:lvlText w:val="o"/>
+      <w:lvlJc w:val="left"/>
+      <w:pPr>
+        <w:tabs>
+          <w:tab w:val="num" w:pos="0"/>
+        </w:tabs>
+        <w:ind w:left="5760" w:hanging="360"/>
+      </w:pPr>
+      <w:rPr>
+        <w:rFonts w:ascii="Courier New" w:hAnsi="Courier New" w:cs="Courier New" w:hint="default"/>
+      </w:rPr>
+    </w:lvl>
+    <w:lvl w:ilvl="8">
+      <w:start w:val="1"/>
+      <w:numFmt w:val="bullet"/>
+      <w:lvlText w:val=""/>
+      <w:lvlJc w:val="left"/>
+      <w:pPr>
+        <w:tabs>
+          <w:tab w:val="num" w:pos="0"/>
+        </w:tabs>
+        <w:ind w:left="6480" w:hanging="360"/>
+      </w:pPr>
+      <w:rPr>
+        <w:rFonts w:ascii="Wingdings" w:hAnsi="Wingdings" w:cs="Wingdings" w:hint="default"/>
+      </w:rPr>
+    </w:lvl>
+  </w:abstractNum>
+  <w:abstractNum w:abstractNumId="13">
+    <w:lvl w:ilvl="0">
+      <w:start w:val="1"/>
       <w:numFmt w:val="decimal"/>
       <w:lvlText w:val="%1."/>
       <w:lvlJc w:val="left"/>
@@ -3962,143 +4182,6 @@
       <w:rPr/>
     </w:lvl>
   </w:abstractNum>
-  <w:abstractNum w:abstractNumId="13">
-    <w:lvl w:ilvl="0">
-      <w:start w:val="1"/>
-      <w:numFmt w:val="bullet"/>
-      <w:lvlText w:val=""/>
-      <w:lvlJc w:val="left"/>
-      <w:pPr>
-        <w:tabs>
-          <w:tab w:val="num" w:pos="0"/>
-        </w:tabs>
-        <w:ind w:left="720" w:hanging="360"/>
-      </w:pPr>
-      <w:rPr>
-        <w:rFonts w:ascii="Symbol" w:hAnsi="Symbol" w:cs="Symbol" w:hint="default"/>
-      </w:rPr>
-    </w:lvl>
-    <w:lvl w:ilvl="1">
-      <w:start w:val="1"/>
-      <w:numFmt w:val="bullet"/>
-      <w:lvlText w:val="o"/>
-      <w:lvlJc w:val="left"/>
-      <w:pPr>
-        <w:tabs>
-          <w:tab w:val="num" w:pos="0"/>
-        </w:tabs>
-        <w:ind w:left="1440" w:hanging="360"/>
-      </w:pPr>
-      <w:rPr>
-        <w:rFonts w:ascii="Courier New" w:hAnsi="Courier New" w:cs="Courier New" w:hint="default"/>
-      </w:rPr>
-    </w:lvl>
-    <w:lvl w:ilvl="2">
-      <w:start w:val="1"/>
-      <w:numFmt w:val="bullet"/>
-      <w:lvlText w:val=""/>
-      <w:lvlJc w:val="left"/>
-      <w:pPr>
-        <w:tabs>
-          <w:tab w:val="num" w:pos="0"/>
-        </w:tabs>
-        <w:ind w:left="2160" w:hanging="360"/>
-      </w:pPr>
-      <w:rPr>
-        <w:rFonts w:ascii="Wingdings" w:hAnsi="Wingdings" w:cs="Wingdings" w:hint="default"/>
-      </w:rPr>
-    </w:lvl>
-    <w:lvl w:ilvl="3">
-      <w:start w:val="1"/>
-      <w:numFmt w:val="bullet"/>
-      <w:lvlText w:val=""/>
-      <w:lvlJc w:val="left"/>
-      <w:pPr>
-        <w:tabs>
-          <w:tab w:val="num" w:pos="0"/>
-        </w:tabs>
-        <w:ind w:left="2880" w:hanging="360"/>
-      </w:pPr>
-      <w:rPr>
-        <w:rFonts w:ascii="Symbol" w:hAnsi="Symbol" w:cs="Symbol" w:hint="default"/>
-      </w:rPr>
-    </w:lvl>
-    <w:lvl w:ilvl="4">
-      <w:start w:val="1"/>
-      <w:numFmt w:val="bullet"/>
-      <w:lvlText w:val="o"/>
-      <w:lvlJc w:val="left"/>
-      <w:pPr>
-        <w:tabs>
-          <w:tab w:val="num" w:pos="0"/>
-        </w:tabs>
-        <w:ind w:left="3600" w:hanging="360"/>
-      </w:pPr>
-      <w:rPr>
-        <w:rFonts w:ascii="Courier New" w:hAnsi="Courier New" w:cs="Courier New" w:hint="default"/>
-      </w:rPr>
-    </w:lvl>
-    <w:lvl w:ilvl="5">
-      <w:start w:val="1"/>
-      <w:numFmt w:val="bullet"/>
-      <w:lvlText w:val=""/>
-      <w:lvlJc w:val="left"/>
-      <w:pPr>
-        <w:tabs>
-          <w:tab w:val="num" w:pos="0"/>
-        </w:tabs>
-        <w:ind w:left="4320" w:hanging="360"/>
-      </w:pPr>
-      <w:rPr>
-        <w:rFonts w:ascii="Wingdings" w:hAnsi="Wingdings" w:cs="Wingdings" w:hint="default"/>
-      </w:rPr>
-    </w:lvl>
-    <w:lvl w:ilvl="6">
-      <w:start w:val="1"/>
-      <w:numFmt w:val="bullet"/>
-      <w:lvlText w:val=""/>
-      <w:lvlJc w:val="left"/>
-      <w:pPr>
-        <w:tabs>
-          <w:tab w:val="num" w:pos="0"/>
-        </w:tabs>
-        <w:ind w:left="5040" w:hanging="360"/>
-      </w:pPr>
-      <w:rPr>
-        <w:rFonts w:ascii="Symbol" w:hAnsi="Symbol" w:cs="Symbol" w:hint="default"/>
-      </w:rPr>
-    </w:lvl>
-    <w:lvl w:ilvl="7">
-      <w:start w:val="1"/>
-      <w:numFmt w:val="bullet"/>
-      <w:lvlText w:val="o"/>
-      <w:lvlJc w:val="left"/>
-      <w:pPr>
-        <w:tabs>
-          <w:tab w:val="num" w:pos="0"/>
-        </w:tabs>
-        <w:ind w:left="5760" w:hanging="360"/>
-      </w:pPr>
-      <w:rPr>
-        <w:rFonts w:ascii="Courier New" w:hAnsi="Courier New" w:cs="Courier New" w:hint="default"/>
-      </w:rPr>
-    </w:lvl>
-    <w:lvl w:ilvl="8">
-      <w:start w:val="1"/>
-      <w:numFmt w:val="bullet"/>
-      <w:lvlText w:val=""/>
-      <w:lvlJc w:val="left"/>
-      <w:pPr>
-        <w:tabs>
-          <w:tab w:val="num" w:pos="0"/>
-        </w:tabs>
-        <w:ind w:left="6480" w:hanging="360"/>
-      </w:pPr>
-      <w:rPr>
-        <w:rFonts w:ascii="Wingdings" w:hAnsi="Wingdings" w:cs="Wingdings" w:hint="default"/>
-      </w:rPr>
-    </w:lvl>
-  </w:abstractNum>
   <w:abstractNum w:abstractNumId="14">
     <w:lvl w:ilvl="0">
       <w:start w:val="1"/>
@@ -4107,7 +4190,7 @@
       <w:lvlJc w:val="left"/>
       <w:pPr>
         <w:tabs>
-          <w:tab w:val="num" w:pos="0"/>
+          <w:tab w:val="num" w:pos="720"/>
         </w:tabs>
         <w:ind w:left="720" w:hanging="360"/>
       </w:pPr>
@@ -4115,27 +4198,27 @@
     </w:lvl>
     <w:lvl w:ilvl="1">
       <w:start w:val="1"/>
-      <w:numFmt w:val="lowerLetter"/>
+      <w:numFmt w:val="decimal"/>
       <w:lvlText w:val="%2."/>
       <w:lvlJc w:val="left"/>
       <w:pPr>
         <w:tabs>
-          <w:tab w:val="num" w:pos="0"/>
+          <w:tab w:val="num" w:pos="1080"/>
+        </w:tabs>
+        <w:ind w:left="1080" w:hanging="360"/>
+      </w:pPr>
+      <w:rPr/>
+    </w:lvl>
+    <w:lvl w:ilvl="2">
+      <w:start w:val="1"/>
+      <w:numFmt w:val="decimal"/>
+      <w:lvlText w:val="%3."/>
+      <w:lvlJc w:val="left"/>
+      <w:pPr>
+        <w:tabs>
+          <w:tab w:val="num" w:pos="1440"/>
         </w:tabs>
         <w:ind w:left="1440" w:hanging="360"/>
-      </w:pPr>
-      <w:rPr/>
-    </w:lvl>
-    <w:lvl w:ilvl="2">
-      <w:start w:val="1"/>
-      <w:numFmt w:val="lowerRoman"/>
-      <w:lvlText w:val="%3."/>
-      <w:lvlJc w:val="right"/>
-      <w:pPr>
-        <w:tabs>
-          <w:tab w:val="num" w:pos="0"/>
-        </w:tabs>
-        <w:ind w:left="2160" w:hanging="180"/>
       </w:pPr>
       <w:rPr/>
     </w:lvl>
@@ -4146,35 +4229,35 @@
       <w:lvlJc w:val="left"/>
       <w:pPr>
         <w:tabs>
-          <w:tab w:val="num" w:pos="0"/>
-        </w:tabs>
-        <w:ind w:left="2880" w:hanging="360"/>
+          <w:tab w:val="num" w:pos="1800"/>
+        </w:tabs>
+        <w:ind w:left="1800" w:hanging="360"/>
       </w:pPr>
       <w:rPr/>
     </w:lvl>
     <w:lvl w:ilvl="4">
       <w:start w:val="1"/>
-      <w:numFmt w:val="lowerLetter"/>
+      <w:numFmt w:val="decimal"/>
       <w:lvlText w:val="%5."/>
       <w:lvlJc w:val="left"/>
       <w:pPr>
         <w:tabs>
-          <w:tab w:val="num" w:pos="0"/>
-        </w:tabs>
-        <w:ind w:left="3600" w:hanging="360"/>
+          <w:tab w:val="num" w:pos="2160"/>
+        </w:tabs>
+        <w:ind w:left="2160" w:hanging="360"/>
       </w:pPr>
       <w:rPr/>
     </w:lvl>
     <w:lvl w:ilvl="5">
       <w:start w:val="1"/>
-      <w:numFmt w:val="lowerRoman"/>
+      <w:numFmt w:val="decimal"/>
       <w:lvlText w:val="%6."/>
-      <w:lvlJc w:val="right"/>
-      <w:pPr>
-        <w:tabs>
-          <w:tab w:val="num" w:pos="0"/>
-        </w:tabs>
-        <w:ind w:left="4320" w:hanging="180"/>
+      <w:lvlJc w:val="left"/>
+      <w:pPr>
+        <w:tabs>
+          <w:tab w:val="num" w:pos="2520"/>
+        </w:tabs>
+        <w:ind w:left="2520" w:hanging="360"/>
       </w:pPr>
       <w:rPr/>
     </w:lvl>
@@ -4185,35 +4268,35 @@
       <w:lvlJc w:val="left"/>
       <w:pPr>
         <w:tabs>
-          <w:tab w:val="num" w:pos="0"/>
-        </w:tabs>
-        <w:ind w:left="5040" w:hanging="360"/>
+          <w:tab w:val="num" w:pos="2880"/>
+        </w:tabs>
+        <w:ind w:left="2880" w:hanging="360"/>
       </w:pPr>
       <w:rPr/>
     </w:lvl>
     <w:lvl w:ilvl="7">
       <w:start w:val="1"/>
-      <w:numFmt w:val="lowerLetter"/>
+      <w:numFmt w:val="decimal"/>
       <w:lvlText w:val="%8."/>
       <w:lvlJc w:val="left"/>
       <w:pPr>
         <w:tabs>
-          <w:tab w:val="num" w:pos="0"/>
-        </w:tabs>
-        <w:ind w:left="5760" w:hanging="360"/>
+          <w:tab w:val="num" w:pos="3240"/>
+        </w:tabs>
+        <w:ind w:left="3240" w:hanging="360"/>
       </w:pPr>
       <w:rPr/>
     </w:lvl>
     <w:lvl w:ilvl="8">
       <w:start w:val="1"/>
-      <w:numFmt w:val="lowerRoman"/>
+      <w:numFmt w:val="decimal"/>
       <w:lvlText w:val="%9."/>
-      <w:lvlJc w:val="right"/>
-      <w:pPr>
-        <w:tabs>
-          <w:tab w:val="num" w:pos="0"/>
-        </w:tabs>
-        <w:ind w:left="6480" w:hanging="180"/>
+      <w:lvlJc w:val="left"/>
+      <w:pPr>
+        <w:tabs>
+          <w:tab w:val="num" w:pos="3600"/>
+        </w:tabs>
+        <w:ind w:left="3600" w:hanging="360"/>
       </w:pPr>
       <w:rPr/>
     </w:lvl>
@@ -4221,120 +4304,120 @@
   <w:abstractNum w:abstractNumId="15">
     <w:lvl w:ilvl="0">
       <w:start w:val="1"/>
-      <w:numFmt w:val="decimal"/>
-      <w:lvlText w:val="%1."/>
-      <w:lvlJc w:val="left"/>
-      <w:pPr>
-        <w:tabs>
-          <w:tab w:val="num" w:pos="720"/>
-        </w:tabs>
-        <w:ind w:left="720" w:hanging="360"/>
-      </w:pPr>
-      <w:rPr/>
+      <w:numFmt w:val="none"/>
+      <w:suff w:val="nothing"/>
+      <w:lvlText w:val=""/>
+      <w:lvlJc w:val="left"/>
+      <w:pPr>
+        <w:tabs>
+          <w:tab w:val="num" w:pos="0"/>
+        </w:tabs>
+        <w:ind w:left="0" w:hanging="0"/>
+      </w:pPr>
     </w:lvl>
     <w:lvl w:ilvl="1">
       <w:start w:val="1"/>
-      <w:numFmt w:val="decimal"/>
-      <w:lvlText w:val="%2."/>
-      <w:lvlJc w:val="left"/>
-      <w:pPr>
-        <w:tabs>
-          <w:tab w:val="num" w:pos="1080"/>
-        </w:tabs>
-        <w:ind w:left="1080" w:hanging="360"/>
-      </w:pPr>
-      <w:rPr/>
+      <w:numFmt w:val="none"/>
+      <w:suff w:val="nothing"/>
+      <w:lvlText w:val=""/>
+      <w:lvlJc w:val="left"/>
+      <w:pPr>
+        <w:tabs>
+          <w:tab w:val="num" w:pos="0"/>
+        </w:tabs>
+        <w:ind w:left="0" w:hanging="0"/>
+      </w:pPr>
     </w:lvl>
     <w:lvl w:ilvl="2">
       <w:start w:val="1"/>
-      <w:numFmt w:val="decimal"/>
-      <w:lvlText w:val="%3."/>
-      <w:lvlJc w:val="left"/>
-      <w:pPr>
-        <w:tabs>
-          <w:tab w:val="num" w:pos="1440"/>
-        </w:tabs>
-        <w:ind w:left="1440" w:hanging="360"/>
-      </w:pPr>
-      <w:rPr/>
+      <w:numFmt w:val="none"/>
+      <w:suff w:val="nothing"/>
+      <w:lvlText w:val=""/>
+      <w:lvlJc w:val="left"/>
+      <w:pPr>
+        <w:tabs>
+          <w:tab w:val="num" w:pos="0"/>
+        </w:tabs>
+        <w:ind w:left="0" w:hanging="0"/>
+      </w:pPr>
     </w:lvl>
     <w:lvl w:ilvl="3">
       <w:start w:val="1"/>
-      <w:numFmt w:val="decimal"/>
-      <w:lvlText w:val="%4."/>
-      <w:lvlJc w:val="left"/>
-      <w:pPr>
-        <w:tabs>
-          <w:tab w:val="num" w:pos="1800"/>
-        </w:tabs>
-        <w:ind w:left="1800" w:hanging="360"/>
-      </w:pPr>
-      <w:rPr/>
+      <w:numFmt w:val="none"/>
+      <w:suff w:val="nothing"/>
+      <w:lvlText w:val=""/>
+      <w:lvlJc w:val="left"/>
+      <w:pPr>
+        <w:tabs>
+          <w:tab w:val="num" w:pos="0"/>
+        </w:tabs>
+        <w:ind w:left="0" w:hanging="0"/>
+      </w:pPr>
     </w:lvl>
     <w:lvl w:ilvl="4">
       <w:start w:val="1"/>
-      <w:numFmt w:val="decimal"/>
-      <w:lvlText w:val="%5."/>
-      <w:lvlJc w:val="left"/>
-      <w:pPr>
-        <w:tabs>
-          <w:tab w:val="num" w:pos="2160"/>
-        </w:tabs>
-        <w:ind w:left="2160" w:hanging="360"/>
-      </w:pPr>
-      <w:rPr/>
+      <w:numFmt w:val="none"/>
+      <w:suff w:val="nothing"/>
+      <w:lvlText w:val=""/>
+      <w:lvlJc w:val="left"/>
+      <w:pPr>
+        <w:tabs>
+          <w:tab w:val="num" w:pos="0"/>
+        </w:tabs>
+        <w:ind w:left="0" w:hanging="0"/>
+      </w:pPr>
     </w:lvl>
     <w:lvl w:ilvl="5">
       <w:start w:val="1"/>
-      <w:numFmt w:val="decimal"/>
-      <w:lvlText w:val="%6."/>
-      <w:lvlJc w:val="left"/>
-      <w:pPr>
-        <w:tabs>
-          <w:tab w:val="num" w:pos="2520"/>
-        </w:tabs>
-        <w:ind w:left="2520" w:hanging="360"/>
-      </w:pPr>
-      <w:rPr/>
+      <w:numFmt w:val="none"/>
+      <w:suff w:val="nothing"/>
+      <w:lvlText w:val=""/>
+      <w:lvlJc w:val="left"/>
+      <w:pPr>
+        <w:tabs>
+          <w:tab w:val="num" w:pos="0"/>
+        </w:tabs>
+        <w:ind w:left="0" w:hanging="0"/>
+      </w:pPr>
     </w:lvl>
     <w:lvl w:ilvl="6">
       <w:start w:val="1"/>
-      <w:numFmt w:val="decimal"/>
-      <w:lvlText w:val="%7."/>
-      <w:lvlJc w:val="left"/>
-      <w:pPr>
-        <w:tabs>
-          <w:tab w:val="num" w:pos="2880"/>
-        </w:tabs>
-        <w:ind w:left="2880" w:hanging="360"/>
-      </w:pPr>
-      <w:rPr/>
+      <w:numFmt w:val="none"/>
+      <w:suff w:val="nothing"/>
+      <w:lvlText w:val=""/>
+      <w:lvlJc w:val="left"/>
+      <w:pPr>
+        <w:tabs>
+          <w:tab w:val="num" w:pos="0"/>
+        </w:tabs>
+        <w:ind w:left="0" w:hanging="0"/>
+      </w:pPr>
     </w:lvl>
     <w:lvl w:ilvl="7">
       <w:start w:val="1"/>
-      <w:numFmt w:val="decimal"/>
-      <w:lvlText w:val="%8."/>
-      <w:lvlJc w:val="left"/>
-      <w:pPr>
-        <w:tabs>
-          <w:tab w:val="num" w:pos="3240"/>
-        </w:tabs>
-        <w:ind w:left="3240" w:hanging="360"/>
-      </w:pPr>
-      <w:rPr/>
+      <w:numFmt w:val="none"/>
+      <w:suff w:val="nothing"/>
+      <w:lvlText w:val=""/>
+      <w:lvlJc w:val="left"/>
+      <w:pPr>
+        <w:tabs>
+          <w:tab w:val="num" w:pos="0"/>
+        </w:tabs>
+        <w:ind w:left="0" w:hanging="0"/>
+      </w:pPr>
     </w:lvl>
     <w:lvl w:ilvl="8">
       <w:start w:val="1"/>
-      <w:numFmt w:val="decimal"/>
-      <w:lvlText w:val="%9."/>
-      <w:lvlJc w:val="left"/>
-      <w:pPr>
-        <w:tabs>
-          <w:tab w:val="num" w:pos="3600"/>
-        </w:tabs>
-        <w:ind w:left="3600" w:hanging="360"/>
-      </w:pPr>
-      <w:rPr/>
+      <w:numFmt w:val="none"/>
+      <w:suff w:val="nothing"/>
+      <w:lvlText w:val=""/>
+      <w:lvlJc w:val="left"/>
+      <w:pPr>
+        <w:tabs>
+          <w:tab w:val="num" w:pos="0"/>
+        </w:tabs>
+        <w:ind w:left="0" w:hanging="0"/>
+      </w:pPr>
     </w:lvl>
   </w:abstractNum>
   <w:num w:numId="1">
@@ -4408,9 +4491,7 @@
     <w:pPr>
       <w:widowControl/>
       <w:suppressAutoHyphens w:val="true"/>
-      <w:kinsoku w:val="true"/>
-      <w:overflowPunct w:val="true"/>
-      <w:autoSpaceDE w:val="true"/>
+      <w:overflowPunct w:val="false"/>
       <w:bidi w:val="0"/>
       <w:spacing w:lineRule="auto" w:line="276" w:before="0" w:after="160"/>
       <w:jc w:val="left"/>

</xml_diff>

<commit_message>
Add tests for SeasonalDiscount rule
</commit_message>
<xml_diff>
--- a/Sistemi_bazirani_na_znanju.docx
+++ b/Sistemi_bazirani_na_znanju.docx
@@ -2452,7 +2452,7 @@
           <w:szCs w:val="22"/>
           <w:rtl w:val="0"/>
         </w:rPr>
-        <w:t xml:space="preserve">Ako je broj otkazanih karata u poslednjih 24 sata manji od 10%.</w:t>
+        <w:t xml:space="preserve">Ako je broj otkazanih karata manji od 10%.</w:t>
       </w:r>
       <w:r>
         <w:rPr>
@@ -3154,7 +3154,33 @@
           <w:vertAlign w:val="baseline"/>
           <w:rtl w:val="0"/>
         </w:rPr>
-        <w:t xml:space="preserve">Ako je događaj na otvorenom i temperatura prelazi 30°C, smanji cijenu za 15% kako bi se privuklo više posjetilaca</w:t>
+        <w:t xml:space="preserve">Ako je događaj na otvorenom i temperatura prelazi 30°C i sun</w:t>
+      </w:r>
+      <w:r>
+        <w:rPr>
+          <w:rFonts w:ascii="Times New Roman" w:cs="Times New Roman" w:eastAsia="Times New Roman" w:hAnsi="Times New Roman"/>
+          <w:sz w:val="22"/>
+          <w:szCs w:val="22"/>
+          <w:rtl w:val="0"/>
+        </w:rPr>
+        <w:t xml:space="preserve">čano je</w:t>
+      </w:r>
+      <w:r>
+        <w:rPr>
+          <w:rFonts w:ascii="Times New Roman" w:cs="Times New Roman" w:eastAsia="Times New Roman" w:hAnsi="Times New Roman"/>
+          <w:b w:val="0"/>
+          <w:i w:val="0"/>
+          <w:smallCaps w:val="0"/>
+          <w:strike w:val="0"/>
+          <w:color w:val="000000"/>
+          <w:sz w:val="22"/>
+          <w:szCs w:val="22"/>
+          <w:u w:val="none"/>
+          <w:shd w:fill="auto" w:val="clear"/>
+          <w:vertAlign w:val="baseline"/>
+          <w:rtl w:val="0"/>
+        </w:rPr>
+        <w:t xml:space="preserve">, smanji cijenu za 15% kako bi se privuklo više posjetilaca</w:t>
       </w:r>
     </w:p>
     <w:p>

</xml_diff>